<commit_message>
Added satish.html to test
</commit_message>
<xml_diff>
--- a/assets/resume/SatishBalakrishnan0123.docx
+++ b/assets/resume/SatishBalakrishnan0123.docx
@@ -1,6 +1,6 @@
 
 <file path=word/document.xml><?xml version="1.0" encoding="utf-8"?>
-<w:document xmlns:wpc="http://schemas.microsoft.com/office/word/2010/wordprocessingCanvas" xmlns:cx="http://schemas.microsoft.com/office/drawing/2014/chartex" xmlns:cx1="http://schemas.microsoft.com/office/drawing/2015/9/8/chartex" xmlns:cx2="http://schemas.microsoft.com/office/drawing/2015/10/21/chartex" xmlns:cx3="http://schemas.microsoft.com/office/drawing/2016/5/9/chartex" xmlns:cx4="http://schemas.microsoft.com/office/drawing/2016/5/10/chartex" xmlns:cx5="http://schemas.microsoft.com/office/drawing/2016/5/11/chartex" xmlns:cx6="http://schemas.microsoft.com/office/drawing/2016/5/12/chartex" xmlns:cx7="http://schemas.microsoft.com/office/drawing/2016/5/13/chartex" xmlns:cx8="http://schemas.microsoft.com/office/drawing/2016/5/14/chartex" xmlns:mc="http://schemas.openxmlformats.org/markup-compatibility/2006" xmlns:aink="http://schemas.microsoft.com/office/drawing/2016/ink" xmlns:am3d="http://schemas.microsoft.com/office/drawing/2017/model3d" xmlns:o="urn:schemas-microsoft-com:office:office" xmlns:oel="http://schemas.microsoft.com/office/2019/extlst" xmlns:r="http://schemas.openxmlformats.org/officeDocument/2006/relationships" xmlns:m="http://schemas.openxmlformats.org/officeDocument/2006/math" xmlns:v="urn:schemas-microsoft-com:vml" xmlns:wp14="http://schemas.microsoft.com/office/word/2010/wordprocessingDrawing" xmlns:wp="http://schemas.openxmlformats.org/drawingml/2006/wordprocessingDrawing" xmlns:w10="urn:schemas-microsoft-com:office:word" xmlns:w="http://schemas.openxmlformats.org/wordprocessingml/2006/main" xmlns:w14="http://schemas.microsoft.com/office/word/2010/wordml" xmlns:w15="http://schemas.microsoft.com/office/word/2012/wordml" xmlns:w16cex="http://schemas.microsoft.com/office/word/2018/wordml/cex" xmlns:w16cid="http://schemas.microsoft.com/office/word/2016/wordml/cid" xmlns:w16="http://schemas.microsoft.com/office/word/2018/wordml" xmlns:w16sdtdh="http://schemas.microsoft.com/office/word/2020/wordml/sdtdatahash" xmlns:w16se="http://schemas.microsoft.com/office/word/2015/wordml/symex" xmlns:wpg="http://schemas.microsoft.com/office/word/2010/wordprocessingGroup" xmlns:wpi="http://schemas.microsoft.com/office/word/2010/wordprocessingInk" xmlns:wne="http://schemas.microsoft.com/office/word/2006/wordml" xmlns:wps="http://schemas.microsoft.com/office/word/2010/wordprocessingShape" mc:Ignorable="w14 w15 w16se w16cid w16 w16cex w16sdtdh wp14">
+<w:document xmlns:wpc="http://schemas.microsoft.com/office/word/2010/wordprocessingCanvas" xmlns:cx="http://schemas.microsoft.com/office/drawing/2014/chartex" xmlns:cx1="http://schemas.microsoft.com/office/drawing/2015/9/8/chartex" xmlns:cx2="http://schemas.microsoft.com/office/drawing/2015/10/21/chartex" xmlns:cx3="http://schemas.microsoft.com/office/drawing/2016/5/9/chartex" xmlns:cx4="http://schemas.microsoft.com/office/drawing/2016/5/10/chartex" xmlns:cx5="http://schemas.microsoft.com/office/drawing/2016/5/11/chartex" xmlns:cx6="http://schemas.microsoft.com/office/drawing/2016/5/12/chartex" xmlns:cx7="http://schemas.microsoft.com/office/drawing/2016/5/13/chartex" xmlns:cx8="http://schemas.microsoft.com/office/drawing/2016/5/14/chartex" xmlns:mc="http://schemas.openxmlformats.org/markup-compatibility/2006" xmlns:aink="http://schemas.microsoft.com/office/drawing/2016/ink" xmlns:am3d="http://schemas.microsoft.com/office/drawing/2017/model3d" xmlns:o="urn:schemas-microsoft-com:office:office" xmlns:oel="http://schemas.microsoft.com/office/2019/extlst" xmlns:r="http://schemas.openxmlformats.org/officeDocument/2006/relationships" xmlns:m="http://schemas.openxmlformats.org/officeDocument/2006/math" xmlns:v="urn:schemas-microsoft-com:vml" xmlns:wp14="http://schemas.microsoft.com/office/word/2010/wordprocessingDrawing" xmlns:wp="http://schemas.openxmlformats.org/drawingml/2006/wordprocessingDrawing" xmlns:w10="urn:schemas-microsoft-com:office:word" xmlns:w="http://schemas.openxmlformats.org/wordprocessingml/2006/main" xmlns:w14="http://schemas.microsoft.com/office/word/2010/wordml" xmlns:w15="http://schemas.microsoft.com/office/word/2012/wordml" xmlns:w16cex="http://schemas.microsoft.com/office/word/2018/wordml/cex" xmlns:w16cid="http://schemas.microsoft.com/office/word/2016/wordml/cid" xmlns:w16="http://schemas.microsoft.com/office/word/2018/wordml" xmlns:w16du="http://schemas.microsoft.com/office/word/2023/wordml/word16du" xmlns:w16sdtdh="http://schemas.microsoft.com/office/word/2020/wordml/sdtdatahash" xmlns:w16sdtfl="http://schemas.microsoft.com/office/word/2024/wordml/sdtformatlock" xmlns:w16se="http://schemas.microsoft.com/office/word/2015/wordml/symex" xmlns:wpg="http://schemas.microsoft.com/office/word/2010/wordprocessingGroup" xmlns:wpi="http://schemas.microsoft.com/office/word/2010/wordprocessingInk" xmlns:wne="http://schemas.microsoft.com/office/word/2006/wordml" xmlns:wps="http://schemas.microsoft.com/office/word/2010/wordprocessingShape" mc:Ignorable="w14 w15 w16se w16cid w16 w16cex w16sdtdh w16sdtfl w16du wp14">
   <w:body>
     <w:p>
       <w:pPr>
@@ -93,7 +93,7 @@
               </wp:inline>
             </w:drawing>
           </mc:Choice>
-          <mc:Fallback xmlns:w16du="http://schemas.microsoft.com/office/word/2023/wordml/word16du">
+          <mc:Fallback>
             <w:pict>
               <v:line w14:anchorId="197B11B7" id="Straight Connector 4" o:spid="_x0000_s1026" alt="&quot;&quot;" style="visibility:visible;mso-wrap-style:square;mso-left-percent:-10001;mso-top-percent:-10001;mso-position-horizontal:absolute;mso-position-horizontal-relative:char;mso-position-vertical:absolute;mso-position-vertical-relative:line;mso-left-percent:-10001;mso-top-percent:-10001" from="0,0" to="540pt,0" o:gfxdata="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" strokecolor="black [3213]" strokeweight=".5pt">
                 <v:stroke joinstyle="miter"/>
@@ -298,7 +298,7 @@
               </wp:inline>
             </w:drawing>
           </mc:Choice>
-          <mc:Fallback xmlns:w16du="http://schemas.microsoft.com/office/word/2023/wordml/word16du">
+          <mc:Fallback>
             <w:pict>
               <v:line w14:anchorId="7350CF8E" id="Straight Connector 7" o:spid="_x0000_s1026" alt="&quot;&quot;" style="visibility:visible;mso-wrap-style:square;mso-left-percent:-10001;mso-top-percent:-10001;mso-position-horizontal:absolute;mso-position-horizontal-relative:char;mso-position-vertical:absolute;mso-position-vertical-relative:line;mso-left-percent:-10001;mso-top-percent:-10001" from="0,0" to="540pt,0" o:gfxdata="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" strokecolor="windowText" strokeweight=".5pt">
                 <v:stroke joinstyle="miter"/>
@@ -545,6 +545,74 @@
         <w:jc w:val="both"/>
         <w:rPr>
           <w:rFonts w:ascii="Times New Roman" w:hAnsi="Times New Roman" w:cs="Times New Roman"/>
+          <w:sz w:val="24"/>
+          <w:szCs w:val="24"/>
+        </w:rPr>
+      </w:pPr>
+      <w:r>
+        <w:rPr>
+          <w:rFonts w:ascii="Times New Roman" w:hAnsi="Times New Roman" w:cs="Times New Roman"/>
+          <w:b w:val="0"/>
+          <w:bCs/>
+          <w:sz w:val="24"/>
+          <w:szCs w:val="24"/>
+        </w:rPr>
+        <w:t>Sr. Cloud Solutions Architect</w:t>
+      </w:r>
+      <w:r>
+        <w:rPr>
+          <w:rFonts w:ascii="Times New Roman" w:hAnsi="Times New Roman" w:cs="Times New Roman"/>
+          <w:sz w:val="24"/>
+          <w:szCs w:val="24"/>
+        </w:rPr>
+        <w:t xml:space="preserve">, </w:t>
+      </w:r>
+      <w:r>
+        <w:rPr>
+          <w:rStyle w:val="Italics"/>
+          <w:rFonts w:ascii="Times New Roman" w:hAnsi="Times New Roman" w:cs="Times New Roman"/>
+          <w:b/>
+          <w:bCs/>
+          <w:sz w:val="24"/>
+          <w:szCs w:val="24"/>
+        </w:rPr>
+        <w:t>Microsoft Singapore</w:t>
+      </w:r>
+      <w:r>
+        <w:rPr>
+          <w:rFonts w:ascii="Times New Roman" w:hAnsi="Times New Roman" w:cs="Times New Roman"/>
+          <w:sz w:val="24"/>
+          <w:szCs w:val="24"/>
+        </w:rPr>
+        <w:t xml:space="preserve"> </w:t>
+      </w:r>
+      <w:r>
+        <w:rPr>
+          <w:rFonts w:ascii="Times New Roman" w:hAnsi="Times New Roman" w:cs="Times New Roman"/>
+          <w:sz w:val="24"/>
+          <w:szCs w:val="24"/>
+        </w:rPr>
+        <w:tab/>
+      </w:r>
+      <w:r>
+        <w:rPr>
+          <w:rFonts w:ascii="Times New Roman" w:hAnsi="Times New Roman" w:cs="Times New Roman"/>
+          <w:sz w:val="24"/>
+          <w:szCs w:val="24"/>
+        </w:rPr>
+        <w:tab/>
+      </w:r>
+      <w:r>
+        <w:rPr>
+          <w:rFonts w:ascii="Times New Roman" w:hAnsi="Times New Roman" w:cs="Times New Roman"/>
+          <w:sz w:val="24"/>
+          <w:szCs w:val="24"/>
+        </w:rPr>
+        <w:tab/>
+      </w:r>
+      <w:r>
+        <w:rPr>
+          <w:rFonts w:ascii="Times New Roman" w:hAnsi="Times New Roman" w:cs="Times New Roman"/>
           <w:b w:val="0"/>
           <w:bCs/>
           <w:i/>
@@ -552,181 +620,7 @@
           <w:sz w:val="24"/>
           <w:szCs w:val="24"/>
         </w:rPr>
-      </w:pPr>
-      <w:r>
-        <w:rPr>
-          <w:rFonts w:ascii="Times New Roman" w:hAnsi="Times New Roman" w:cs="Times New Roman"/>
-          <w:b w:val="0"/>
-          <w:bCs/>
-          <w:sz w:val="24"/>
-          <w:szCs w:val="24"/>
-        </w:rPr>
-        <w:t>Director</w:t>
-      </w:r>
-      <w:r>
-        <w:rPr>
-          <w:rFonts w:ascii="Times New Roman" w:hAnsi="Times New Roman" w:cs="Times New Roman"/>
-          <w:sz w:val="24"/>
-          <w:szCs w:val="24"/>
-        </w:rPr>
-        <w:t>,</w:t>
-      </w:r>
-      <w:r>
-        <w:rPr>
-          <w:rStyle w:val="Italics"/>
-          <w:rFonts w:ascii="Times New Roman" w:hAnsi="Times New Roman" w:cs="Times New Roman"/>
-          <w:b/>
-          <w:bCs/>
-          <w:sz w:val="24"/>
-          <w:szCs w:val="24"/>
-        </w:rPr>
-        <w:t xml:space="preserve"> PwC</w:t>
-      </w:r>
-      <w:r>
-        <w:rPr>
-          <w:rStyle w:val="Italics"/>
-          <w:rFonts w:ascii="Times New Roman" w:hAnsi="Times New Roman" w:cs="Times New Roman"/>
-          <w:b/>
-          <w:bCs/>
-          <w:sz w:val="24"/>
-          <w:szCs w:val="24"/>
-        </w:rPr>
-        <w:t xml:space="preserve"> </w:t>
-      </w:r>
-      <w:r>
-        <w:rPr>
-          <w:rStyle w:val="Italics"/>
-          <w:rFonts w:ascii="Times New Roman" w:hAnsi="Times New Roman" w:cs="Times New Roman"/>
-          <w:b/>
-          <w:bCs/>
-          <w:sz w:val="24"/>
-          <w:szCs w:val="24"/>
-        </w:rPr>
-        <w:t>Australia</w:t>
-      </w:r>
-      <w:r>
-        <w:rPr>
-          <w:rStyle w:val="Italics"/>
-          <w:rFonts w:ascii="Times New Roman" w:hAnsi="Times New Roman" w:cs="Times New Roman"/>
-          <w:b/>
-          <w:bCs/>
-          <w:sz w:val="24"/>
-          <w:szCs w:val="24"/>
-        </w:rPr>
-        <w:t xml:space="preserve"> </w:t>
-      </w:r>
-      <w:r>
-        <w:rPr>
-          <w:rStyle w:val="Italics"/>
-          <w:rFonts w:ascii="Times New Roman" w:hAnsi="Times New Roman" w:cs="Times New Roman"/>
-          <w:b/>
-          <w:bCs/>
-          <w:sz w:val="24"/>
-          <w:szCs w:val="24"/>
-        </w:rPr>
-        <w:tab/>
-      </w:r>
-      <w:r>
-        <w:rPr>
-          <w:rStyle w:val="Italics"/>
-          <w:rFonts w:ascii="Times New Roman" w:hAnsi="Times New Roman" w:cs="Times New Roman"/>
-          <w:b/>
-          <w:bCs/>
-          <w:sz w:val="24"/>
-          <w:szCs w:val="24"/>
-        </w:rPr>
-        <w:tab/>
-      </w:r>
-      <w:r>
-        <w:rPr>
-          <w:rStyle w:val="Italics"/>
-          <w:rFonts w:ascii="Times New Roman" w:hAnsi="Times New Roman" w:cs="Times New Roman"/>
-          <w:b/>
-          <w:bCs/>
-          <w:sz w:val="24"/>
-          <w:szCs w:val="24"/>
-        </w:rPr>
-        <w:tab/>
-      </w:r>
-      <w:r>
-        <w:rPr>
-          <w:rStyle w:val="Italics"/>
-          <w:rFonts w:ascii="Times New Roman" w:hAnsi="Times New Roman" w:cs="Times New Roman"/>
-          <w:b/>
-          <w:bCs/>
-          <w:sz w:val="24"/>
-          <w:szCs w:val="24"/>
-        </w:rPr>
-        <w:tab/>
-      </w:r>
-      <w:r>
-        <w:rPr>
-          <w:rStyle w:val="Italics"/>
-          <w:rFonts w:ascii="Times New Roman" w:hAnsi="Times New Roman" w:cs="Times New Roman"/>
-          <w:b/>
-          <w:bCs/>
-          <w:sz w:val="24"/>
-          <w:szCs w:val="24"/>
-        </w:rPr>
-        <w:tab/>
-      </w:r>
-      <w:r>
-        <w:rPr>
-          <w:rStyle w:val="Italics"/>
-          <w:rFonts w:ascii="Times New Roman" w:hAnsi="Times New Roman" w:cs="Times New Roman"/>
-          <w:b/>
-          <w:bCs/>
-          <w:sz w:val="24"/>
-          <w:szCs w:val="24"/>
-        </w:rPr>
-        <w:tab/>
-      </w:r>
-      <w:r>
-        <w:rPr>
-          <w:rStyle w:val="Italics"/>
-          <w:rFonts w:ascii="Times New Roman" w:hAnsi="Times New Roman" w:cs="Times New Roman"/>
-          <w:b/>
-          <w:bCs/>
-          <w:sz w:val="24"/>
-          <w:szCs w:val="24"/>
-        </w:rPr>
-        <w:tab/>
-      </w:r>
-      <w:r>
-        <w:rPr>
-          <w:rFonts w:ascii="Times New Roman" w:hAnsi="Times New Roman" w:cs="Times New Roman"/>
-          <w:b w:val="0"/>
-          <w:bCs/>
-          <w:i/>
-          <w:iCs/>
-          <w:sz w:val="24"/>
-          <w:szCs w:val="24"/>
-        </w:rPr>
-        <w:t xml:space="preserve">Jul 2023 </w:t>
-      </w:r>
-      <w:r>
-        <w:rPr>
-          <w:rFonts w:ascii="Times New Roman" w:hAnsi="Times New Roman" w:cs="Times New Roman"/>
-          <w:b w:val="0"/>
-          <w:bCs/>
-          <w:i/>
-          <w:iCs/>
-          <w:sz w:val="24"/>
-          <w:szCs w:val="24"/>
-        </w:rPr>
-        <w:t>–</w:t>
-      </w:r>
-      <w:r>
-        <w:rPr>
-          <w:rFonts w:ascii="Times New Roman" w:hAnsi="Times New Roman" w:cs="Times New Roman"/>
-          <w:b w:val="0"/>
-          <w:bCs/>
-          <w:i/>
-          <w:iCs/>
-          <w:sz w:val="24"/>
-          <w:szCs w:val="24"/>
-        </w:rPr>
-        <w:t xml:space="preserve"> present</w:t>
+        <w:t>Jan 2021 – Jul 2023</w:t>
       </w:r>
     </w:p>
     <w:p/>
@@ -739,51 +633,12 @@
         </w:numPr>
         <w:ind w:left="709" w:hanging="283"/>
         <w:jc w:val="both"/>
-        <w:rPr>
-          <w:rFonts w:ascii="Times New Roman" w:hAnsi="Times New Roman" w:cs="Times New Roman"/>
-        </w:rPr>
-      </w:pPr>
-      <w:r>
-        <w:rPr>
-          <w:rFonts w:ascii="Times New Roman" w:hAnsi="Times New Roman" w:cs="Times New Roman"/>
-        </w:rPr>
-        <w:t>Le</w:t>
-      </w:r>
-      <w:r>
-        <w:rPr>
-          <w:rFonts w:ascii="Times New Roman" w:hAnsi="Times New Roman" w:cs="Times New Roman"/>
-        </w:rPr>
-        <w:t>ading</w:t>
-      </w:r>
-      <w:r>
-        <w:rPr>
-          <w:rFonts w:ascii="Times New Roman" w:hAnsi="Times New Roman" w:cs="Times New Roman"/>
-        </w:rPr>
-        <w:t xml:space="preserve"> the creation and implementation of PwC Australia's </w:t>
-      </w:r>
-      <w:r>
-        <w:rPr>
-          <w:rFonts w:ascii="Times New Roman" w:hAnsi="Times New Roman" w:cs="Times New Roman"/>
-        </w:rPr>
-        <w:t xml:space="preserve">Microsoft Azure </w:t>
-      </w:r>
-      <w:r>
-        <w:rPr>
-          <w:rFonts w:ascii="Times New Roman" w:hAnsi="Times New Roman" w:cs="Times New Roman"/>
-        </w:rPr>
-        <w:t xml:space="preserve">cloud </w:t>
-      </w:r>
-      <w:r>
-        <w:rPr>
-          <w:rFonts w:ascii="Times New Roman" w:hAnsi="Times New Roman" w:cs="Times New Roman"/>
-        </w:rPr>
-        <w:t>strategy</w:t>
-      </w:r>
-      <w:r>
-        <w:rPr>
-          <w:rFonts w:ascii="Times New Roman" w:hAnsi="Times New Roman" w:cs="Times New Roman"/>
-        </w:rPr>
-        <w:t>, to stimulate business expansion and foster innovation.</w:t>
+      </w:pPr>
+      <w:r>
+        <w:rPr>
+          <w:rFonts w:ascii="Times New Roman" w:hAnsi="Times New Roman" w:cs="Times New Roman"/>
+        </w:rPr>
+        <w:t xml:space="preserve">Working with global customers across Asia, understanding their regulatory and compliance challenges while enabling them to innovate on Azure. </w:t>
       </w:r>
     </w:p>
     <w:p>
@@ -795,39 +650,12 @@
         </w:numPr>
         <w:ind w:left="709" w:hanging="283"/>
         <w:jc w:val="both"/>
-        <w:rPr>
-          <w:rFonts w:ascii="Times New Roman" w:hAnsi="Times New Roman" w:cs="Times New Roman"/>
-        </w:rPr>
-      </w:pPr>
-      <w:r>
-        <w:rPr>
-          <w:rFonts w:ascii="Times New Roman" w:hAnsi="Times New Roman" w:cs="Times New Roman"/>
-        </w:rPr>
-        <w:t>Led and managed high-profile client engagements focusing on separation and demergers, ensuring successful outcomes by overseeing</w:t>
-      </w:r>
-      <w:r>
-        <w:rPr>
-          <w:rFonts w:ascii="Times New Roman" w:hAnsi="Times New Roman" w:cs="Times New Roman"/>
-        </w:rPr>
-        <w:t xml:space="preserve"> technical architecture,</w:t>
-      </w:r>
-      <w:r>
-        <w:rPr>
-          <w:rFonts w:ascii="Times New Roman" w:hAnsi="Times New Roman" w:cs="Times New Roman"/>
-        </w:rPr>
-        <w:t xml:space="preserve"> project finances</w:t>
-      </w:r>
-      <w:r>
-        <w:rPr>
-          <w:rFonts w:ascii="Times New Roman" w:hAnsi="Times New Roman" w:cs="Times New Roman"/>
-        </w:rPr>
-        <w:t xml:space="preserve"> and </w:t>
-      </w:r>
-      <w:r>
-        <w:rPr>
-          <w:rFonts w:ascii="Times New Roman" w:hAnsi="Times New Roman" w:cs="Times New Roman"/>
-        </w:rPr>
-        <w:t xml:space="preserve">personnel. </w:t>
+      </w:pPr>
+      <w:r>
+        <w:rPr>
+          <w:rFonts w:ascii="Times New Roman" w:hAnsi="Times New Roman" w:cs="Times New Roman"/>
+        </w:rPr>
+        <w:t xml:space="preserve">Developed multiple repeatable assets while carrying out client engagements in the form of scripts that can assist fellow Cloud Solutions Architect and numerous other customers. </w:t>
       </w:r>
     </w:p>
     <w:p>
@@ -839,53 +667,211 @@
         </w:numPr>
         <w:ind w:left="709" w:hanging="283"/>
         <w:jc w:val="both"/>
-        <w:rPr>
-          <w:rFonts w:ascii="Times New Roman" w:hAnsi="Times New Roman" w:cs="Times New Roman"/>
-        </w:rPr>
-      </w:pPr>
-      <w:r>
-        <w:rPr>
-          <w:rFonts w:ascii="Times New Roman" w:hAnsi="Times New Roman" w:cs="Times New Roman"/>
-        </w:rPr>
-        <w:t xml:space="preserve">Collaborated with a dynamic startup to devise a </w:t>
-      </w:r>
-      <w:r>
-        <w:rPr>
-          <w:rFonts w:ascii="Times New Roman" w:hAnsi="Times New Roman" w:cs="Times New Roman"/>
-        </w:rPr>
-        <w:t xml:space="preserve">technology </w:t>
-      </w:r>
-      <w:r>
-        <w:rPr>
-          <w:rFonts w:ascii="Times New Roman" w:hAnsi="Times New Roman" w:cs="Times New Roman"/>
-        </w:rPr>
-        <w:t>strategy</w:t>
-      </w:r>
-      <w:r>
-        <w:rPr>
-          <w:rFonts w:ascii="Times New Roman" w:hAnsi="Times New Roman" w:cs="Times New Roman"/>
-        </w:rPr>
-        <w:t xml:space="preserve"> to achieve</w:t>
-      </w:r>
-      <w:r>
-        <w:rPr>
-          <w:rFonts w:ascii="Times New Roman" w:hAnsi="Times New Roman" w:cs="Times New Roman"/>
-        </w:rPr>
-        <w:t xml:space="preserve"> scalab</w:t>
-      </w:r>
-      <w:r>
-        <w:rPr>
-          <w:rFonts w:ascii="Times New Roman" w:hAnsi="Times New Roman" w:cs="Times New Roman"/>
-        </w:rPr>
-        <w:t>le</w:t>
-      </w:r>
-      <w:r>
-        <w:rPr>
-          <w:rFonts w:ascii="Times New Roman" w:hAnsi="Times New Roman" w:cs="Times New Roman"/>
-        </w:rPr>
-        <w:t xml:space="preserve"> and sustainable growth.</w:t>
-      </w:r>
-    </w:p>
+      </w:pPr>
+      <w:r>
+        <w:rPr>
+          <w:rFonts w:ascii="Times New Roman" w:hAnsi="Times New Roman" w:cs="Times New Roman"/>
+        </w:rPr>
+        <w:t xml:space="preserve">Contributed to Microsoft’s official documentation on multiple technologies. </w:t>
+      </w:r>
+    </w:p>
+    <w:p>
+      <w:pPr>
+        <w:jc w:val="both"/>
+      </w:pPr>
+    </w:p>
+    <w:p>
+      <w:pPr>
+        <w:pStyle w:val="Heading2"/>
+        <w:ind w:left="284"/>
+        <w:jc w:val="both"/>
+        <w:rPr>
+          <w:rFonts w:ascii="Times New Roman" w:hAnsi="Times New Roman" w:cs="Times New Roman"/>
+          <w:b w:val="0"/>
+          <w:bCs/>
+          <w:i/>
+          <w:iCs/>
+          <w:sz w:val="24"/>
+          <w:szCs w:val="24"/>
+        </w:rPr>
+      </w:pPr>
+      <w:r>
+        <w:rPr>
+          <w:rFonts w:ascii="Times New Roman" w:hAnsi="Times New Roman" w:cs="Times New Roman"/>
+          <w:b w:val="0"/>
+          <w:bCs/>
+          <w:sz w:val="24"/>
+          <w:szCs w:val="24"/>
+        </w:rPr>
+        <w:t>Director</w:t>
+      </w:r>
+      <w:r>
+        <w:rPr>
+          <w:rFonts w:ascii="Times New Roman" w:hAnsi="Times New Roman" w:cs="Times New Roman"/>
+          <w:sz w:val="24"/>
+          <w:szCs w:val="24"/>
+        </w:rPr>
+        <w:t>,</w:t>
+      </w:r>
+      <w:r>
+        <w:rPr>
+          <w:rStyle w:val="Italics"/>
+          <w:rFonts w:ascii="Times New Roman" w:hAnsi="Times New Roman" w:cs="Times New Roman"/>
+          <w:b/>
+          <w:bCs/>
+          <w:sz w:val="24"/>
+          <w:szCs w:val="24"/>
+        </w:rPr>
+        <w:t xml:space="preserve"> PwC</w:t>
+      </w:r>
+      <w:r>
+        <w:rPr>
+          <w:rStyle w:val="Italics"/>
+          <w:rFonts w:ascii="Times New Roman" w:hAnsi="Times New Roman" w:cs="Times New Roman"/>
+          <w:b/>
+          <w:bCs/>
+          <w:sz w:val="24"/>
+          <w:szCs w:val="24"/>
+        </w:rPr>
+        <w:t xml:space="preserve"> </w:t>
+      </w:r>
+      <w:r>
+        <w:rPr>
+          <w:rStyle w:val="Italics"/>
+          <w:rFonts w:ascii="Times New Roman" w:hAnsi="Times New Roman" w:cs="Times New Roman"/>
+          <w:b/>
+          <w:bCs/>
+          <w:sz w:val="24"/>
+          <w:szCs w:val="24"/>
+        </w:rPr>
+        <w:t>Australia</w:t>
+      </w:r>
+      <w:r>
+        <w:rPr>
+          <w:rStyle w:val="Italics"/>
+          <w:rFonts w:ascii="Times New Roman" w:hAnsi="Times New Roman" w:cs="Times New Roman"/>
+          <w:b/>
+          <w:bCs/>
+          <w:sz w:val="24"/>
+          <w:szCs w:val="24"/>
+        </w:rPr>
+        <w:t xml:space="preserve"> </w:t>
+      </w:r>
+      <w:r>
+        <w:rPr>
+          <w:rStyle w:val="Italics"/>
+          <w:rFonts w:ascii="Times New Roman" w:hAnsi="Times New Roman" w:cs="Times New Roman"/>
+          <w:b/>
+          <w:bCs/>
+          <w:sz w:val="24"/>
+          <w:szCs w:val="24"/>
+        </w:rPr>
+        <w:tab/>
+      </w:r>
+      <w:r>
+        <w:rPr>
+          <w:rStyle w:val="Italics"/>
+          <w:rFonts w:ascii="Times New Roman" w:hAnsi="Times New Roman" w:cs="Times New Roman"/>
+          <w:b/>
+          <w:bCs/>
+          <w:sz w:val="24"/>
+          <w:szCs w:val="24"/>
+        </w:rPr>
+        <w:tab/>
+      </w:r>
+      <w:r>
+        <w:rPr>
+          <w:rStyle w:val="Italics"/>
+          <w:rFonts w:ascii="Times New Roman" w:hAnsi="Times New Roman" w:cs="Times New Roman"/>
+          <w:b/>
+          <w:bCs/>
+          <w:sz w:val="24"/>
+          <w:szCs w:val="24"/>
+        </w:rPr>
+        <w:tab/>
+      </w:r>
+      <w:r>
+        <w:rPr>
+          <w:rStyle w:val="Italics"/>
+          <w:rFonts w:ascii="Times New Roman" w:hAnsi="Times New Roman" w:cs="Times New Roman"/>
+          <w:b/>
+          <w:bCs/>
+          <w:sz w:val="24"/>
+          <w:szCs w:val="24"/>
+        </w:rPr>
+        <w:tab/>
+      </w:r>
+      <w:r>
+        <w:rPr>
+          <w:rStyle w:val="Italics"/>
+          <w:rFonts w:ascii="Times New Roman" w:hAnsi="Times New Roman" w:cs="Times New Roman"/>
+          <w:b/>
+          <w:bCs/>
+          <w:sz w:val="24"/>
+          <w:szCs w:val="24"/>
+        </w:rPr>
+        <w:tab/>
+      </w:r>
+      <w:r>
+        <w:rPr>
+          <w:rStyle w:val="Italics"/>
+          <w:rFonts w:ascii="Times New Roman" w:hAnsi="Times New Roman" w:cs="Times New Roman"/>
+          <w:b/>
+          <w:bCs/>
+          <w:sz w:val="24"/>
+          <w:szCs w:val="24"/>
+        </w:rPr>
+        <w:tab/>
+      </w:r>
+      <w:r>
+        <w:rPr>
+          <w:rStyle w:val="Italics"/>
+          <w:rFonts w:ascii="Times New Roman" w:hAnsi="Times New Roman" w:cs="Times New Roman"/>
+          <w:b/>
+          <w:bCs/>
+          <w:sz w:val="24"/>
+          <w:szCs w:val="24"/>
+        </w:rPr>
+        <w:tab/>
+      </w:r>
+      <w:r>
+        <w:rPr>
+          <w:rFonts w:ascii="Times New Roman" w:hAnsi="Times New Roman" w:cs="Times New Roman"/>
+          <w:b w:val="0"/>
+          <w:bCs/>
+          <w:i/>
+          <w:iCs/>
+          <w:sz w:val="24"/>
+          <w:szCs w:val="24"/>
+        </w:rPr>
+        <w:t xml:space="preserve">Jul 2023 </w:t>
+      </w:r>
+      <w:r>
+        <w:rPr>
+          <w:rFonts w:ascii="Times New Roman" w:hAnsi="Times New Roman" w:cs="Times New Roman"/>
+          <w:b w:val="0"/>
+          <w:bCs/>
+          <w:i/>
+          <w:iCs/>
+          <w:sz w:val="24"/>
+          <w:szCs w:val="24"/>
+        </w:rPr>
+        <w:t>–</w:t>
+      </w:r>
+      <w:r>
+        <w:rPr>
+          <w:rFonts w:ascii="Times New Roman" w:hAnsi="Times New Roman" w:cs="Times New Roman"/>
+          <w:b w:val="0"/>
+          <w:bCs/>
+          <w:i/>
+          <w:iCs/>
+          <w:sz w:val="24"/>
+          <w:szCs w:val="24"/>
+        </w:rPr>
+        <w:t xml:space="preserve"> present</w:t>
+      </w:r>
+    </w:p>
+    <w:p/>
     <w:p>
       <w:pPr>
         <w:pStyle w:val="ListParagraph"/>
@@ -903,13 +889,43 @@
         <w:rPr>
           <w:rFonts w:ascii="Times New Roman" w:hAnsi="Times New Roman" w:cs="Times New Roman"/>
         </w:rPr>
-        <w:t>Demonstrated strong leadership by overseeing a top-tier team of cloud and digital technology specialists. Cultivated a collaborative and inclusive workplace culture, fostering an environment of continuous learning</w:t>
-      </w:r>
-      <w:r>
-        <w:rPr>
-          <w:rFonts w:ascii="Times New Roman" w:hAnsi="Times New Roman" w:cs="Times New Roman"/>
-        </w:rPr>
-        <w:t>.</w:t>
+        <w:t>Le</w:t>
+      </w:r>
+      <w:r>
+        <w:rPr>
+          <w:rFonts w:ascii="Times New Roman" w:hAnsi="Times New Roman" w:cs="Times New Roman"/>
+        </w:rPr>
+        <w:t>ading</w:t>
+      </w:r>
+      <w:r>
+        <w:rPr>
+          <w:rFonts w:ascii="Times New Roman" w:hAnsi="Times New Roman" w:cs="Times New Roman"/>
+        </w:rPr>
+        <w:t xml:space="preserve"> the creation and implementation of PwC Australia's </w:t>
+      </w:r>
+      <w:r>
+        <w:rPr>
+          <w:rFonts w:ascii="Times New Roman" w:hAnsi="Times New Roman" w:cs="Times New Roman"/>
+        </w:rPr>
+        <w:t xml:space="preserve">Microsoft Azure </w:t>
+      </w:r>
+      <w:r>
+        <w:rPr>
+          <w:rFonts w:ascii="Times New Roman" w:hAnsi="Times New Roman" w:cs="Times New Roman"/>
+        </w:rPr>
+        <w:t xml:space="preserve">cloud </w:t>
+      </w:r>
+      <w:r>
+        <w:rPr>
+          <w:rFonts w:ascii="Times New Roman" w:hAnsi="Times New Roman" w:cs="Times New Roman"/>
+        </w:rPr>
+        <w:t>strategy</w:t>
+      </w:r>
+      <w:r>
+        <w:rPr>
+          <w:rFonts w:ascii="Times New Roman" w:hAnsi="Times New Roman" w:cs="Times New Roman"/>
+        </w:rPr>
+        <w:t>, to stimulate business expansion and foster innovation.</w:t>
       </w:r>
     </w:p>
     <w:p>
@@ -929,125 +945,33 @@
         <w:rPr>
           <w:rFonts w:ascii="Times New Roman" w:hAnsi="Times New Roman" w:cs="Times New Roman"/>
         </w:rPr>
-        <w:t>Drove innovation within PwC and the broader industry by</w:t>
-      </w:r>
-      <w:r>
-        <w:rPr>
-          <w:rFonts w:ascii="Times New Roman" w:hAnsi="Times New Roman" w:cs="Times New Roman"/>
-        </w:rPr>
-        <w:t xml:space="preserve"> a</w:t>
-      </w:r>
-      <w:r>
-        <w:rPr>
-          <w:rFonts w:ascii="Times New Roman" w:hAnsi="Times New Roman" w:cs="Times New Roman"/>
-        </w:rPr>
-        <w:t>ctively participating in industry meetups, publishing thought leadership articles, and mentoring emerging talent to shape the future of the digital landscape.</w:t>
-      </w:r>
-    </w:p>
-    <w:p>
-      <w:pPr>
-        <w:pStyle w:val="ListParagraph"/>
-        <w:ind w:left="709"/>
-        <w:jc w:val="both"/>
-        <w:rPr>
-          <w:rFonts w:ascii="Times New Roman" w:hAnsi="Times New Roman" w:cs="Times New Roman"/>
-        </w:rPr>
-      </w:pPr>
-    </w:p>
-    <w:p>
-      <w:pPr>
-        <w:pStyle w:val="Heading2"/>
-        <w:ind w:left="284"/>
-        <w:jc w:val="both"/>
-        <w:rPr>
-          <w:rFonts w:ascii="Times New Roman" w:hAnsi="Times New Roman" w:cs="Times New Roman"/>
-          <w:sz w:val="24"/>
-          <w:szCs w:val="24"/>
-        </w:rPr>
-      </w:pPr>
-      <w:r>
-        <w:rPr>
-          <w:rFonts w:ascii="Times New Roman" w:hAnsi="Times New Roman" w:cs="Times New Roman"/>
-          <w:b w:val="0"/>
-          <w:bCs/>
-          <w:sz w:val="24"/>
-          <w:szCs w:val="24"/>
-        </w:rPr>
-        <w:t>Sr. Cloud Solutions Architect</w:t>
-      </w:r>
-      <w:r>
-        <w:rPr>
-          <w:rFonts w:ascii="Times New Roman" w:hAnsi="Times New Roman" w:cs="Times New Roman"/>
-          <w:sz w:val="24"/>
-          <w:szCs w:val="24"/>
-        </w:rPr>
-        <w:t>,</w:t>
-      </w:r>
-      <w:r>
-        <w:rPr>
-          <w:rFonts w:ascii="Times New Roman" w:hAnsi="Times New Roman" w:cs="Times New Roman"/>
-          <w:sz w:val="24"/>
-          <w:szCs w:val="24"/>
-        </w:rPr>
-        <w:t xml:space="preserve"> </w:t>
-      </w:r>
-      <w:r>
-        <w:rPr>
-          <w:rStyle w:val="Italics"/>
-          <w:rFonts w:ascii="Times New Roman" w:hAnsi="Times New Roman" w:cs="Times New Roman"/>
-          <w:b/>
-          <w:bCs/>
-          <w:sz w:val="24"/>
-          <w:szCs w:val="24"/>
-        </w:rPr>
-        <w:t>Microsoft Singapore</w:t>
-      </w:r>
-      <w:r>
-        <w:rPr>
-          <w:rFonts w:ascii="Times New Roman" w:hAnsi="Times New Roman" w:cs="Times New Roman"/>
-          <w:sz w:val="24"/>
-          <w:szCs w:val="24"/>
-        </w:rPr>
-        <w:t xml:space="preserve"> </w:t>
-      </w:r>
-      <w:r>
-        <w:rPr>
-          <w:rFonts w:ascii="Times New Roman" w:hAnsi="Times New Roman" w:cs="Times New Roman"/>
-          <w:sz w:val="24"/>
-          <w:szCs w:val="24"/>
-        </w:rPr>
-        <w:tab/>
-      </w:r>
-      <w:r>
-        <w:rPr>
-          <w:rFonts w:ascii="Times New Roman" w:hAnsi="Times New Roman" w:cs="Times New Roman"/>
-          <w:sz w:val="24"/>
-          <w:szCs w:val="24"/>
-        </w:rPr>
-        <w:tab/>
-      </w:r>
-      <w:r>
-        <w:rPr>
-          <w:rFonts w:ascii="Times New Roman" w:hAnsi="Times New Roman" w:cs="Times New Roman"/>
-          <w:sz w:val="24"/>
-          <w:szCs w:val="24"/>
-        </w:rPr>
-        <w:tab/>
-      </w:r>
-      <w:r>
-        <w:rPr>
-          <w:rFonts w:ascii="Times New Roman" w:hAnsi="Times New Roman" w:cs="Times New Roman"/>
-          <w:b w:val="0"/>
-          <w:bCs/>
-          <w:i/>
-          <w:iCs/>
-          <w:sz w:val="24"/>
-          <w:szCs w:val="24"/>
-        </w:rPr>
-        <w:t>Jan 2021 – Jul 2023</w:t>
-      </w:r>
-    </w:p>
-    <w:p/>
+        <w:t>Led and managed high-profile client engagements focusing on separation and demergers, ensuring successful outcomes by overseeing</w:t>
+      </w:r>
+      <w:r>
+        <w:rPr>
+          <w:rFonts w:ascii="Times New Roman" w:hAnsi="Times New Roman" w:cs="Times New Roman"/>
+        </w:rPr>
+        <w:t xml:space="preserve"> technical architecture,</w:t>
+      </w:r>
+      <w:r>
+        <w:rPr>
+          <w:rFonts w:ascii="Times New Roman" w:hAnsi="Times New Roman" w:cs="Times New Roman"/>
+        </w:rPr>
+        <w:t xml:space="preserve"> project finances</w:t>
+      </w:r>
+      <w:r>
+        <w:rPr>
+          <w:rFonts w:ascii="Times New Roman" w:hAnsi="Times New Roman" w:cs="Times New Roman"/>
+        </w:rPr>
+        <w:t xml:space="preserve"> and </w:t>
+      </w:r>
+      <w:r>
+        <w:rPr>
+          <w:rFonts w:ascii="Times New Roman" w:hAnsi="Times New Roman" w:cs="Times New Roman"/>
+        </w:rPr>
+        <w:t xml:space="preserve">personnel. </w:t>
+      </w:r>
+    </w:p>
     <w:p>
       <w:pPr>
         <w:pStyle w:val="ListParagraph"/>
@@ -1065,7 +989,21 @@
         <w:rPr>
           <w:rFonts w:ascii="Times New Roman" w:hAnsi="Times New Roman" w:cs="Times New Roman"/>
         </w:rPr>
-        <w:t>Played a pivotal role in driving Azure adoption and digital transformation across the APAC region, leveraging deep expertise in cloud architecture and Microsoft Azure services.</w:t>
+        <w:t xml:space="preserve">Managed and developed a high-performing engineering team, providing coaching, guidance, and timely </w:t>
+      </w:r>
+      <w:proofErr w:type="spellStart"/>
+      <w:r>
+        <w:rPr>
+          <w:rFonts w:ascii="Times New Roman" w:hAnsi="Times New Roman" w:cs="Times New Roman"/>
+        </w:rPr>
+        <w:t>unblockers</w:t>
+      </w:r>
+      <w:proofErr w:type="spellEnd"/>
+      <w:r>
+        <w:rPr>
+          <w:rFonts w:ascii="Times New Roman" w:hAnsi="Times New Roman" w:cs="Times New Roman"/>
+        </w:rPr>
+        <w:t xml:space="preserve"> to help them deliver their best work.</w:t>
       </w:r>
     </w:p>
     <w:p>
@@ -1085,7 +1023,13 @@
         <w:rPr>
           <w:rFonts w:ascii="Times New Roman" w:hAnsi="Times New Roman" w:cs="Times New Roman"/>
         </w:rPr>
-        <w:t>Led as the primary Cloud Solution Architect (CSA) for Vietnam, guiding a team of professionals to deliver exceptional customer experiences and drive business outcomes.</w:t>
+        <w:t>Demonstrated strong leadership by overseeing a top-tier team of cloud and digital technology specialists. Cultivated a collaborative and inclusive workplace culture, fostering an environment of continuous learning</w:t>
+      </w:r>
+      <w:r>
+        <w:rPr>
+          <w:rFonts w:ascii="Times New Roman" w:hAnsi="Times New Roman" w:cs="Times New Roman"/>
+        </w:rPr>
+        <w:t>.</w:t>
       </w:r>
     </w:p>
     <w:p>
@@ -1105,9 +1049,125 @@
         <w:rPr>
           <w:rFonts w:ascii="Times New Roman" w:hAnsi="Times New Roman" w:cs="Times New Roman"/>
         </w:rPr>
-        <w:t>Embraced a challenging role as the Hybrid Cloud Lead for APAC, actively contributing to shaping overarching strategies and engaging in architectural discussions with clients to address complex technical challenges.</w:t>
-      </w:r>
-    </w:p>
+        <w:t>Drove innovation within PwC and the broader industry by</w:t>
+      </w:r>
+      <w:r>
+        <w:rPr>
+          <w:rFonts w:ascii="Times New Roman" w:hAnsi="Times New Roman" w:cs="Times New Roman"/>
+        </w:rPr>
+        <w:t xml:space="preserve"> a</w:t>
+      </w:r>
+      <w:r>
+        <w:rPr>
+          <w:rFonts w:ascii="Times New Roman" w:hAnsi="Times New Roman" w:cs="Times New Roman"/>
+        </w:rPr>
+        <w:t>ctively participating in industry meetups, publishing thought leadership articles, and mentoring emerging talent to shape the future of the digital landscape.</w:t>
+      </w:r>
+    </w:p>
+    <w:p>
+      <w:pPr>
+        <w:pStyle w:val="ListParagraph"/>
+        <w:ind w:left="709"/>
+        <w:jc w:val="both"/>
+        <w:rPr>
+          <w:rFonts w:ascii="Times New Roman" w:hAnsi="Times New Roman" w:cs="Times New Roman"/>
+        </w:rPr>
+      </w:pPr>
+    </w:p>
+    <w:p>
+      <w:pPr>
+        <w:pStyle w:val="Heading2"/>
+        <w:ind w:left="284"/>
+        <w:jc w:val="both"/>
+        <w:rPr>
+          <w:rFonts w:ascii="Times New Roman" w:hAnsi="Times New Roman" w:cs="Times New Roman"/>
+          <w:sz w:val="24"/>
+          <w:szCs w:val="24"/>
+        </w:rPr>
+      </w:pPr>
+      <w:r>
+        <w:rPr>
+          <w:rFonts w:ascii="Times New Roman" w:hAnsi="Times New Roman" w:cs="Times New Roman"/>
+          <w:b w:val="0"/>
+          <w:bCs/>
+          <w:sz w:val="24"/>
+          <w:szCs w:val="24"/>
+        </w:rPr>
+        <w:t>Sr. Cloud Solutions Architect</w:t>
+      </w:r>
+      <w:r>
+        <w:rPr>
+          <w:rFonts w:ascii="Times New Roman" w:hAnsi="Times New Roman" w:cs="Times New Roman"/>
+          <w:sz w:val="24"/>
+          <w:szCs w:val="24"/>
+        </w:rPr>
+        <w:t>,</w:t>
+      </w:r>
+      <w:r>
+        <w:rPr>
+          <w:rFonts w:ascii="Times New Roman" w:hAnsi="Times New Roman" w:cs="Times New Roman"/>
+          <w:sz w:val="24"/>
+          <w:szCs w:val="24"/>
+        </w:rPr>
+        <w:t xml:space="preserve"> </w:t>
+      </w:r>
+      <w:r>
+        <w:rPr>
+          <w:rStyle w:val="Italics"/>
+          <w:rFonts w:ascii="Times New Roman" w:hAnsi="Times New Roman" w:cs="Times New Roman"/>
+          <w:b/>
+          <w:bCs/>
+          <w:sz w:val="24"/>
+          <w:szCs w:val="24"/>
+        </w:rPr>
+        <w:t>Microsoft Singapore</w:t>
+      </w:r>
+      <w:r>
+        <w:rPr>
+          <w:rFonts w:ascii="Times New Roman" w:hAnsi="Times New Roman" w:cs="Times New Roman"/>
+          <w:sz w:val="24"/>
+          <w:szCs w:val="24"/>
+        </w:rPr>
+        <w:t xml:space="preserve"> </w:t>
+      </w:r>
+      <w:r>
+        <w:rPr>
+          <w:rFonts w:ascii="Times New Roman" w:hAnsi="Times New Roman" w:cs="Times New Roman"/>
+          <w:sz w:val="24"/>
+          <w:szCs w:val="24"/>
+        </w:rPr>
+        <w:tab/>
+      </w:r>
+      <w:r>
+        <w:rPr>
+          <w:rFonts w:ascii="Times New Roman" w:hAnsi="Times New Roman" w:cs="Times New Roman"/>
+          <w:sz w:val="24"/>
+          <w:szCs w:val="24"/>
+        </w:rPr>
+        <w:tab/>
+      </w:r>
+      <w:r>
+        <w:rPr>
+          <w:rFonts w:ascii="Times New Roman" w:hAnsi="Times New Roman" w:cs="Times New Roman"/>
+          <w:sz w:val="24"/>
+          <w:szCs w:val="24"/>
+        </w:rPr>
+        <w:tab/>
+      </w:r>
+      <w:r>
+        <w:rPr>
+          <w:rFonts w:ascii="Times New Roman" w:hAnsi="Times New Roman" w:cs="Times New Roman"/>
+          <w:b w:val="0"/>
+          <w:bCs/>
+          <w:i/>
+          <w:iCs/>
+          <w:sz w:val="24"/>
+          <w:szCs w:val="24"/>
+        </w:rPr>
+        <w:t>Jan 2021 – Jul 2023</w:t>
+      </w:r>
+    </w:p>
+    <w:p/>
     <w:p>
       <w:pPr>
         <w:pStyle w:val="ListParagraph"/>
@@ -1125,20 +1185,7 @@
         <w:rPr>
           <w:rFonts w:ascii="Times New Roman" w:hAnsi="Times New Roman" w:cs="Times New Roman"/>
         </w:rPr>
-        <w:lastRenderedPageBreak/>
-        <w:t>C</w:t>
-      </w:r>
-      <w:r>
-        <w:rPr>
-          <w:rFonts w:ascii="Times New Roman" w:hAnsi="Times New Roman" w:cs="Times New Roman"/>
-        </w:rPr>
-        <w:t>ollaborated closely with customers to understand their unique technical challenges in Azure, providing tailored solutions and guiding them through a journey from their current state to their desired future</w:t>
-      </w:r>
-      <w:r>
-        <w:rPr>
-          <w:rFonts w:ascii="Times New Roman" w:hAnsi="Times New Roman" w:cs="Times New Roman"/>
-        </w:rPr>
-        <w:t>.</w:t>
+        <w:t>Played a pivotal role in driving Azure adoption and digital transformation across the APAC region, leveraging deep expertise in cloud architecture and Microsoft Azure services.</w:t>
       </w:r>
     </w:p>
     <w:p>
@@ -1158,7 +1205,7 @@
         <w:rPr>
           <w:rFonts w:ascii="Times New Roman" w:hAnsi="Times New Roman" w:cs="Times New Roman"/>
         </w:rPr>
-        <w:t>Conducted architecture design sessions with stakeholders, adeptly communicating intricate technical details, facilitating understanding, and removing barriers to progress.</w:t>
+        <w:t>Led as the primary Cloud Solution Architect (CSA) for Vietnam, guiding a team of professionals to deliver exceptional customer experiences and drive business outcomes.</w:t>
       </w:r>
     </w:p>
     <w:p>
@@ -1178,111 +1225,9 @@
         <w:rPr>
           <w:rFonts w:ascii="Times New Roman" w:hAnsi="Times New Roman" w:cs="Times New Roman"/>
         </w:rPr>
-        <w:t xml:space="preserve">Developed and delivered proof of concepts and demonstrations to illustrate use cases, ensuring clarity and managing expectations for our </w:t>
-      </w:r>
-      <w:r>
-        <w:rPr>
-          <w:rFonts w:ascii="Times New Roman" w:hAnsi="Times New Roman" w:cs="Times New Roman"/>
-        </w:rPr>
-        <w:t>enterprise</w:t>
-      </w:r>
-      <w:r>
-        <w:rPr>
-          <w:rFonts w:ascii="Times New Roman" w:hAnsi="Times New Roman" w:cs="Times New Roman"/>
-        </w:rPr>
-        <w:t xml:space="preserve"> customers.</w:t>
-      </w:r>
-    </w:p>
-    <w:p>
-      <w:pPr>
-        <w:jc w:val="both"/>
-        <w:rPr>
-          <w:rFonts w:ascii="Times New Roman" w:hAnsi="Times New Roman" w:cs="Times New Roman"/>
-        </w:rPr>
-      </w:pPr>
-    </w:p>
-    <w:p>
-      <w:pPr>
-        <w:pStyle w:val="Heading2"/>
-        <w:ind w:left="284"/>
-        <w:jc w:val="both"/>
-        <w:rPr>
-          <w:rFonts w:ascii="Times New Roman" w:hAnsi="Times New Roman" w:cs="Times New Roman"/>
-          <w:b w:val="0"/>
-          <w:bCs/>
-          <w:i/>
-          <w:iCs/>
-          <w:sz w:val="24"/>
-          <w:szCs w:val="24"/>
-        </w:rPr>
-      </w:pPr>
-      <w:r>
-        <w:rPr>
-          <w:rFonts w:ascii="Times New Roman" w:hAnsi="Times New Roman" w:cs="Times New Roman"/>
-          <w:b w:val="0"/>
-          <w:bCs/>
-          <w:sz w:val="24"/>
-          <w:szCs w:val="24"/>
-        </w:rPr>
-        <w:t>Enterprise Architect</w:t>
-      </w:r>
-      <w:r>
-        <w:rPr>
-          <w:rFonts w:ascii="Times New Roman" w:hAnsi="Times New Roman" w:cs="Times New Roman"/>
-          <w:sz w:val="24"/>
-          <w:szCs w:val="24"/>
-        </w:rPr>
-        <w:t xml:space="preserve">, </w:t>
-      </w:r>
-      <w:r>
-        <w:rPr>
-          <w:rStyle w:val="Italics"/>
-          <w:rFonts w:ascii="Times New Roman" w:hAnsi="Times New Roman" w:cs="Times New Roman"/>
-          <w:b/>
-          <w:bCs/>
-          <w:sz w:val="24"/>
-          <w:szCs w:val="24"/>
-        </w:rPr>
-        <w:t>Hewlett Packard Enterprise, Singapore</w:t>
-      </w:r>
-      <w:r>
-        <w:rPr>
-          <w:rFonts w:ascii="Times New Roman" w:hAnsi="Times New Roman" w:cs="Times New Roman"/>
-          <w:sz w:val="24"/>
-          <w:szCs w:val="24"/>
-        </w:rPr>
-        <w:t xml:space="preserve"> </w:t>
-      </w:r>
-      <w:r>
-        <w:rPr>
-          <w:rFonts w:ascii="Times New Roman" w:hAnsi="Times New Roman" w:cs="Times New Roman"/>
-          <w:sz w:val="24"/>
-          <w:szCs w:val="24"/>
-        </w:rPr>
-        <w:tab/>
-      </w:r>
-      <w:r>
-        <w:rPr>
-          <w:rFonts w:ascii="Times New Roman" w:hAnsi="Times New Roman" w:cs="Times New Roman"/>
-          <w:sz w:val="24"/>
-          <w:szCs w:val="24"/>
-        </w:rPr>
-        <w:tab/>
-      </w:r>
-      <w:r>
-        <w:rPr>
-          <w:rFonts w:ascii="Times New Roman" w:hAnsi="Times New Roman" w:cs="Times New Roman"/>
-          <w:b w:val="0"/>
-          <w:bCs/>
-          <w:i/>
-          <w:iCs/>
-          <w:sz w:val="24"/>
-          <w:szCs w:val="24"/>
-        </w:rPr>
-        <w:t>Nov 2019 – Dec 2020</w:t>
-      </w:r>
-    </w:p>
-    <w:p/>
+        <w:t>Embraced a challenging role as the Hybrid Cloud Lead for APAC, actively contributing to shaping overarching strategies and engaging in architectural discussions with clients to address complex technical challenges.</w:t>
+      </w:r>
+    </w:p>
     <w:p>
       <w:pPr>
         <w:pStyle w:val="ListParagraph"/>
@@ -1300,7 +1245,19 @@
         <w:rPr>
           <w:rFonts w:ascii="Times New Roman" w:hAnsi="Times New Roman" w:cs="Times New Roman"/>
         </w:rPr>
-        <w:t xml:space="preserve">Led P&amp;L for cloud, container technologies, and DevOps, managing solutions architects’ team in Singapore. </w:t>
+        <w:t>C</w:t>
+      </w:r>
+      <w:r>
+        <w:rPr>
+          <w:rFonts w:ascii="Times New Roman" w:hAnsi="Times New Roman" w:cs="Times New Roman"/>
+        </w:rPr>
+        <w:t>ollaborated closely with customers to understand their unique technical challenges in Azure, providing tailored solutions and guiding them through a journey from their current state to their desired future</w:t>
+      </w:r>
+      <w:r>
+        <w:rPr>
+          <w:rFonts w:ascii="Times New Roman" w:hAnsi="Times New Roman" w:cs="Times New Roman"/>
+        </w:rPr>
+        <w:t>.</w:t>
       </w:r>
     </w:p>
     <w:p>
@@ -1320,114 +1277,9 @@
         <w:rPr>
           <w:rFonts w:ascii="Times New Roman" w:hAnsi="Times New Roman" w:cs="Times New Roman"/>
         </w:rPr>
-        <w:t>Conducted regular proof of concepts on cloud, containers, and DevOps, demonstrating value to stakeholders and clients. Structured deals, managed budgets, and engineered solutions in hybrid cloud technologies, contributing to successful tender acquisitions.</w:t>
-      </w:r>
-    </w:p>
-    <w:p>
-      <w:pPr>
-        <w:pStyle w:val="ListParagraph"/>
-        <w:ind w:left="709"/>
-        <w:jc w:val="both"/>
-        <w:rPr>
-          <w:rFonts w:ascii="Times New Roman" w:hAnsi="Times New Roman" w:cs="Times New Roman"/>
-        </w:rPr>
-      </w:pPr>
-    </w:p>
-    <w:p>
-      <w:pPr>
-        <w:pStyle w:val="Heading2"/>
-        <w:ind w:left="284"/>
-        <w:jc w:val="both"/>
-        <w:rPr>
-          <w:rFonts w:ascii="Times New Roman" w:hAnsi="Times New Roman" w:cs="Times New Roman"/>
-          <w:sz w:val="24"/>
-          <w:szCs w:val="24"/>
-        </w:rPr>
-      </w:pPr>
-      <w:r>
-        <w:rPr>
-          <w:rFonts w:ascii="Times New Roman" w:hAnsi="Times New Roman" w:cs="Times New Roman"/>
-          <w:b w:val="0"/>
-          <w:bCs/>
-          <w:sz w:val="24"/>
-          <w:szCs w:val="24"/>
-        </w:rPr>
-        <w:t>Technology Consulting Manager</w:t>
-      </w:r>
-      <w:r>
-        <w:rPr>
-          <w:rFonts w:ascii="Times New Roman" w:hAnsi="Times New Roman" w:cs="Times New Roman"/>
-          <w:sz w:val="24"/>
-          <w:szCs w:val="24"/>
-        </w:rPr>
-        <w:t xml:space="preserve">, </w:t>
-      </w:r>
-      <w:r>
-        <w:rPr>
-          <w:rStyle w:val="Italics"/>
-          <w:rFonts w:ascii="Times New Roman" w:hAnsi="Times New Roman" w:cs="Times New Roman"/>
-          <w:b/>
-          <w:bCs/>
-          <w:sz w:val="24"/>
-          <w:szCs w:val="24"/>
-        </w:rPr>
-        <w:t>Accenture, Singapore</w:t>
-      </w:r>
-      <w:r>
-        <w:rPr>
-          <w:rStyle w:val="Italics"/>
-          <w:rFonts w:ascii="Times New Roman" w:hAnsi="Times New Roman" w:cs="Times New Roman"/>
-          <w:b/>
-          <w:bCs/>
-          <w:sz w:val="24"/>
-          <w:szCs w:val="24"/>
-        </w:rPr>
-        <w:t xml:space="preserve"> </w:t>
-      </w:r>
-      <w:r>
-        <w:rPr>
-          <w:rStyle w:val="Italics"/>
-          <w:rFonts w:ascii="Times New Roman" w:hAnsi="Times New Roman" w:cs="Times New Roman"/>
-          <w:b/>
-          <w:bCs/>
-          <w:sz w:val="24"/>
-          <w:szCs w:val="24"/>
-        </w:rPr>
-        <w:tab/>
-      </w:r>
-      <w:r>
-        <w:rPr>
-          <w:rStyle w:val="Italics"/>
-          <w:rFonts w:ascii="Times New Roman" w:hAnsi="Times New Roman" w:cs="Times New Roman"/>
-          <w:b/>
-          <w:bCs/>
-          <w:sz w:val="24"/>
-          <w:szCs w:val="24"/>
-        </w:rPr>
-        <w:tab/>
-      </w:r>
-      <w:r>
-        <w:rPr>
-          <w:rFonts w:ascii="Times New Roman" w:hAnsi="Times New Roman" w:cs="Times New Roman"/>
-          <w:b w:val="0"/>
-          <w:bCs/>
-          <w:i/>
-          <w:iCs/>
-          <w:sz w:val="24"/>
-          <w:szCs w:val="24"/>
-        </w:rPr>
-        <w:t>Dec 2018 – Oct 2019</w:t>
-      </w:r>
-      <w:r>
-        <w:rPr>
-          <w:rFonts w:ascii="Times New Roman" w:hAnsi="Times New Roman" w:cs="Times New Roman"/>
-          <w:sz w:val="24"/>
-          <w:szCs w:val="24"/>
-        </w:rPr>
-        <w:t xml:space="preserve"> </w:t>
-      </w:r>
-    </w:p>
-    <w:p/>
+        <w:t>Conducted architecture design sessions with stakeholders, adeptly communicating intricate technical details, facilitating understanding, and removing barriers to progress.</w:t>
+      </w:r>
+    </w:p>
     <w:p>
       <w:pPr>
         <w:pStyle w:val="ListParagraph"/>
@@ -1445,13 +1297,19 @@
         <w:rPr>
           <w:rFonts w:ascii="Times New Roman" w:hAnsi="Times New Roman" w:cs="Times New Roman"/>
         </w:rPr>
-        <w:t>Provided technology advisory and consulting services to financial institutions across the ASEAN</w:t>
-      </w:r>
-      <w:r>
-        <w:rPr>
-          <w:rFonts w:ascii="Times New Roman" w:hAnsi="Times New Roman" w:cs="Times New Roman"/>
-        </w:rPr>
-        <w:t>.</w:t>
+        <w:t xml:space="preserve">Developed and delivered proof of concepts and demonstrations to illustrate use cases, ensuring clarity and managing expectations for our </w:t>
+      </w:r>
+      <w:r>
+        <w:rPr>
+          <w:rFonts w:ascii="Times New Roman" w:hAnsi="Times New Roman" w:cs="Times New Roman"/>
+        </w:rPr>
+        <w:t>enterprise</w:t>
+      </w:r>
+      <w:r>
+        <w:rPr>
+          <w:rFonts w:ascii="Times New Roman" w:hAnsi="Times New Roman" w:cs="Times New Roman"/>
+        </w:rPr>
+        <w:t xml:space="preserve"> customers.</w:t>
       </w:r>
     </w:p>
     <w:p>
@@ -1471,23 +1329,99 @@
         <w:rPr>
           <w:rFonts w:ascii="Times New Roman" w:hAnsi="Times New Roman" w:cs="Times New Roman"/>
         </w:rPr>
-        <w:t xml:space="preserve">Conducted detailed assessments, formulated migration plans, and executed them successfully </w:t>
-      </w:r>
-      <w:proofErr w:type="spellStart"/>
-      <w:r>
-        <w:rPr>
-          <w:rFonts w:ascii="Times New Roman" w:hAnsi="Times New Roman" w:cs="Times New Roman"/>
-        </w:rPr>
-        <w:t>fo</w:t>
-      </w:r>
-      <w:proofErr w:type="spellEnd"/>
-      <w:r>
-        <w:rPr>
-          <w:rFonts w:ascii="Times New Roman" w:hAnsi="Times New Roman" w:cs="Times New Roman"/>
-        </w:rPr>
-        <w:t xml:space="preserve"> a major southeast Asian banking client. </w:t>
-      </w:r>
-    </w:p>
+        <w:t>Lead a team of vendors in Vietnam subsidiary and successfully scaled the Vietnam CSU business along with the CSU lead.</w:t>
+      </w:r>
+    </w:p>
+    <w:p>
+      <w:pPr>
+        <w:jc w:val="both"/>
+        <w:rPr>
+          <w:rFonts w:ascii="Times New Roman" w:hAnsi="Times New Roman" w:cs="Times New Roman"/>
+        </w:rPr>
+      </w:pPr>
+    </w:p>
+    <w:p>
+      <w:pPr>
+        <w:pStyle w:val="Heading2"/>
+        <w:ind w:left="284"/>
+        <w:jc w:val="both"/>
+        <w:rPr>
+          <w:rFonts w:ascii="Times New Roman" w:hAnsi="Times New Roman" w:cs="Times New Roman"/>
+          <w:b w:val="0"/>
+          <w:bCs/>
+          <w:i/>
+          <w:iCs/>
+          <w:sz w:val="24"/>
+          <w:szCs w:val="24"/>
+        </w:rPr>
+      </w:pPr>
+      <w:r>
+        <w:rPr>
+          <w:rFonts w:ascii="Times New Roman" w:hAnsi="Times New Roman" w:cs="Times New Roman"/>
+          <w:b w:val="0"/>
+          <w:bCs/>
+          <w:sz w:val="24"/>
+          <w:szCs w:val="24"/>
+        </w:rPr>
+        <w:t>Enterprise Architect</w:t>
+      </w:r>
+      <w:r>
+        <w:rPr>
+          <w:rFonts w:ascii="Times New Roman" w:hAnsi="Times New Roman" w:cs="Times New Roman"/>
+          <w:sz w:val="24"/>
+          <w:szCs w:val="24"/>
+        </w:rPr>
+        <w:t xml:space="preserve">, </w:t>
+      </w:r>
+      <w:r>
+        <w:rPr>
+          <w:rStyle w:val="Italics"/>
+          <w:rFonts w:ascii="Times New Roman" w:hAnsi="Times New Roman" w:cs="Times New Roman"/>
+          <w:b/>
+          <w:bCs/>
+          <w:sz w:val="24"/>
+          <w:szCs w:val="24"/>
+        </w:rPr>
+        <w:t>Hewlett Packard Enterprise, Singapore</w:t>
+      </w:r>
+      <w:r>
+        <w:rPr>
+          <w:rFonts w:ascii="Times New Roman" w:hAnsi="Times New Roman" w:cs="Times New Roman"/>
+          <w:sz w:val="24"/>
+          <w:szCs w:val="24"/>
+        </w:rPr>
+        <w:t xml:space="preserve"> </w:t>
+      </w:r>
+      <w:r>
+        <w:rPr>
+          <w:rFonts w:ascii="Times New Roman" w:hAnsi="Times New Roman" w:cs="Times New Roman"/>
+          <w:sz w:val="24"/>
+          <w:szCs w:val="24"/>
+        </w:rPr>
+        <w:tab/>
+      </w:r>
+      <w:r>
+        <w:rPr>
+          <w:rFonts w:ascii="Times New Roman" w:hAnsi="Times New Roman" w:cs="Times New Roman"/>
+          <w:sz w:val="24"/>
+          <w:szCs w:val="24"/>
+        </w:rPr>
+        <w:tab/>
+      </w:r>
+      <w:r>
+        <w:rPr>
+          <w:rFonts w:ascii="Times New Roman" w:hAnsi="Times New Roman" w:cs="Times New Roman"/>
+          <w:b w:val="0"/>
+          <w:bCs/>
+          <w:i/>
+          <w:iCs/>
+          <w:sz w:val="24"/>
+          <w:szCs w:val="24"/>
+        </w:rPr>
+        <w:t>Nov 2019 – Dec 2020</w:t>
+      </w:r>
+    </w:p>
+    <w:p/>
     <w:p>
       <w:pPr>
         <w:pStyle w:val="ListParagraph"/>
@@ -1505,161 +1439,9 @@
         <w:rPr>
           <w:rFonts w:ascii="Times New Roman" w:hAnsi="Times New Roman" w:cs="Times New Roman"/>
         </w:rPr>
-        <w:t>Managed a team of nine individuals, fostering their professional growth while coaching them.</w:t>
-      </w:r>
-    </w:p>
-    <w:p>
-      <w:pPr>
-        <w:pStyle w:val="Heading2"/>
-        <w:ind w:left="284"/>
-        <w:jc w:val="both"/>
-        <w:rPr>
-          <w:rFonts w:ascii="Times New Roman" w:hAnsi="Times New Roman" w:cs="Times New Roman"/>
-          <w:b w:val="0"/>
-          <w:bCs/>
-          <w:sz w:val="24"/>
-          <w:szCs w:val="24"/>
-        </w:rPr>
-      </w:pPr>
-    </w:p>
-    <w:p>
-      <w:pPr>
-        <w:pStyle w:val="Heading2"/>
-        <w:ind w:left="284"/>
-        <w:jc w:val="both"/>
-        <w:rPr>
-          <w:rFonts w:ascii="Times New Roman" w:hAnsi="Times New Roman" w:cs="Times New Roman"/>
-          <w:sz w:val="24"/>
-          <w:szCs w:val="24"/>
-        </w:rPr>
-      </w:pPr>
-      <w:r>
-        <w:rPr>
-          <w:rFonts w:ascii="Times New Roman" w:hAnsi="Times New Roman" w:cs="Times New Roman"/>
-          <w:b w:val="0"/>
-          <w:bCs/>
-          <w:sz w:val="24"/>
-          <w:szCs w:val="24"/>
-        </w:rPr>
-        <w:t xml:space="preserve">Manager </w:t>
-      </w:r>
-      <w:r>
-        <w:rPr>
-          <w:rFonts w:ascii="Times New Roman" w:hAnsi="Times New Roman" w:cs="Times New Roman"/>
-          <w:b w:val="0"/>
-          <w:bCs/>
-          <w:sz w:val="24"/>
-          <w:szCs w:val="24"/>
-        </w:rPr>
-        <w:t>&amp;</w:t>
-      </w:r>
-      <w:r>
-        <w:rPr>
-          <w:rFonts w:ascii="Times New Roman" w:hAnsi="Times New Roman" w:cs="Times New Roman"/>
-          <w:b w:val="0"/>
-          <w:bCs/>
-          <w:sz w:val="24"/>
-          <w:szCs w:val="24"/>
-        </w:rPr>
-        <w:t xml:space="preserve"> Lead Engineer</w:t>
-      </w:r>
-      <w:r>
-        <w:rPr>
-          <w:rFonts w:ascii="Times New Roman" w:hAnsi="Times New Roman" w:cs="Times New Roman"/>
-          <w:sz w:val="24"/>
-          <w:szCs w:val="24"/>
-        </w:rPr>
-        <w:t xml:space="preserve">, </w:t>
-      </w:r>
-      <w:proofErr w:type="spellStart"/>
-      <w:r>
-        <w:rPr>
-          <w:rStyle w:val="Italics"/>
-          <w:rFonts w:ascii="Times New Roman" w:hAnsi="Times New Roman" w:cs="Times New Roman"/>
-          <w:b/>
-          <w:bCs/>
-          <w:sz w:val="24"/>
-          <w:szCs w:val="24"/>
-        </w:rPr>
-        <w:t>HealthSeq</w:t>
-      </w:r>
-      <w:proofErr w:type="spellEnd"/>
-      <w:r>
-        <w:rPr>
-          <w:rStyle w:val="Italics"/>
-          <w:rFonts w:ascii="Times New Roman" w:hAnsi="Times New Roman" w:cs="Times New Roman"/>
-          <w:b/>
-          <w:bCs/>
-          <w:sz w:val="24"/>
-          <w:szCs w:val="24"/>
-        </w:rPr>
-        <w:t xml:space="preserve"> Asia, Singapore (</w:t>
-      </w:r>
-      <w:proofErr w:type="spellStart"/>
-      <w:r>
-        <w:rPr>
-          <w:rStyle w:val="Italics"/>
-          <w:rFonts w:ascii="Times New Roman" w:hAnsi="Times New Roman" w:cs="Times New Roman"/>
-          <w:b/>
-          <w:bCs/>
-          <w:sz w:val="24"/>
-          <w:szCs w:val="24"/>
-        </w:rPr>
-        <w:t>s</w:t>
-      </w:r>
-      <w:r>
-        <w:rPr>
-          <w:rStyle w:val="Italics"/>
-          <w:rFonts w:ascii="Times New Roman" w:hAnsi="Times New Roman" w:cs="Times New Roman"/>
-          <w:b/>
-          <w:bCs/>
-          <w:sz w:val="24"/>
-          <w:szCs w:val="24"/>
-        </w:rPr>
-        <w:t>tart up</w:t>
-      </w:r>
-      <w:proofErr w:type="spellEnd"/>
-      <w:r>
-        <w:rPr>
-          <w:rStyle w:val="Italics"/>
-          <w:rFonts w:ascii="Times New Roman" w:hAnsi="Times New Roman" w:cs="Times New Roman"/>
-          <w:b/>
-          <w:bCs/>
-          <w:sz w:val="24"/>
-          <w:szCs w:val="24"/>
-        </w:rPr>
-        <w:t>)</w:t>
-      </w:r>
-      <w:r>
-        <w:rPr>
-          <w:rFonts w:ascii="Times New Roman" w:hAnsi="Times New Roman" w:cs="Times New Roman"/>
-          <w:sz w:val="24"/>
-          <w:szCs w:val="24"/>
-        </w:rPr>
-        <w:t xml:space="preserve"> </w:t>
-      </w:r>
-      <w:r>
-        <w:rPr>
-          <w:rFonts w:ascii="Times New Roman" w:hAnsi="Times New Roman" w:cs="Times New Roman"/>
-          <w:b w:val="0"/>
-          <w:bCs/>
-          <w:i/>
-          <w:iCs/>
-          <w:sz w:val="24"/>
-          <w:szCs w:val="24"/>
-        </w:rPr>
-        <w:t>Oct 2015 – Dec 2018</w:t>
-      </w:r>
-      <w:r>
-        <w:rPr>
-          <w:rFonts w:ascii="Times New Roman" w:hAnsi="Times New Roman" w:cs="Times New Roman"/>
-          <w:sz w:val="24"/>
-          <w:szCs w:val="24"/>
-        </w:rPr>
-        <w:t xml:space="preserve"> </w:t>
-      </w:r>
-    </w:p>
-    <w:p/>
+        <w:t xml:space="preserve">Led P&amp;L for cloud, container technologies, and DevOps, managing solutions architects’ team in Singapore. </w:t>
+      </w:r>
+    </w:p>
     <w:p>
       <w:pPr>
         <w:pStyle w:val="ListParagraph"/>
@@ -1677,15 +1459,114 @@
         <w:rPr>
           <w:rFonts w:ascii="Times New Roman" w:hAnsi="Times New Roman" w:cs="Times New Roman"/>
         </w:rPr>
-        <w:t xml:space="preserve">Assumed the role </w:t>
-      </w:r>
-      <w:r>
-        <w:rPr>
-          <w:rFonts w:ascii="Times New Roman" w:hAnsi="Times New Roman" w:cs="Times New Roman"/>
-        </w:rPr>
-        <w:t>of Engineering Director and spearheaded the growth of the startup from its inception to a successful acquisition within a four-year timeframe.</w:t>
-      </w:r>
-    </w:p>
+        <w:t>Conducted regular proof of concepts on cloud, containers, and DevOps, demonstrating value to stakeholders and clients. Structured deals, managed budgets, and engineered solutions in hybrid cloud technologies, contributing to successful tender acquisitions.</w:t>
+      </w:r>
+    </w:p>
+    <w:p>
+      <w:pPr>
+        <w:pStyle w:val="ListParagraph"/>
+        <w:ind w:left="709"/>
+        <w:jc w:val="both"/>
+        <w:rPr>
+          <w:rFonts w:ascii="Times New Roman" w:hAnsi="Times New Roman" w:cs="Times New Roman"/>
+        </w:rPr>
+      </w:pPr>
+    </w:p>
+    <w:p>
+      <w:pPr>
+        <w:pStyle w:val="Heading2"/>
+        <w:ind w:left="284"/>
+        <w:jc w:val="both"/>
+        <w:rPr>
+          <w:rFonts w:ascii="Times New Roman" w:hAnsi="Times New Roman" w:cs="Times New Roman"/>
+          <w:sz w:val="24"/>
+          <w:szCs w:val="24"/>
+        </w:rPr>
+      </w:pPr>
+      <w:r>
+        <w:rPr>
+          <w:rFonts w:ascii="Times New Roman" w:hAnsi="Times New Roman" w:cs="Times New Roman"/>
+          <w:b w:val="0"/>
+          <w:bCs/>
+          <w:sz w:val="24"/>
+          <w:szCs w:val="24"/>
+        </w:rPr>
+        <w:t>Technology Consulting Manager</w:t>
+      </w:r>
+      <w:r>
+        <w:rPr>
+          <w:rFonts w:ascii="Times New Roman" w:hAnsi="Times New Roman" w:cs="Times New Roman"/>
+          <w:sz w:val="24"/>
+          <w:szCs w:val="24"/>
+        </w:rPr>
+        <w:t xml:space="preserve">, </w:t>
+      </w:r>
+      <w:r>
+        <w:rPr>
+          <w:rStyle w:val="Italics"/>
+          <w:rFonts w:ascii="Times New Roman" w:hAnsi="Times New Roman" w:cs="Times New Roman"/>
+          <w:b/>
+          <w:bCs/>
+          <w:sz w:val="24"/>
+          <w:szCs w:val="24"/>
+        </w:rPr>
+        <w:t>Accenture, Singapore</w:t>
+      </w:r>
+      <w:r>
+        <w:rPr>
+          <w:rStyle w:val="Italics"/>
+          <w:rFonts w:ascii="Times New Roman" w:hAnsi="Times New Roman" w:cs="Times New Roman"/>
+          <w:b/>
+          <w:bCs/>
+          <w:sz w:val="24"/>
+          <w:szCs w:val="24"/>
+        </w:rPr>
+        <w:t xml:space="preserve"> </w:t>
+      </w:r>
+      <w:r>
+        <w:rPr>
+          <w:rStyle w:val="Italics"/>
+          <w:rFonts w:ascii="Times New Roman" w:hAnsi="Times New Roman" w:cs="Times New Roman"/>
+          <w:b/>
+          <w:bCs/>
+          <w:sz w:val="24"/>
+          <w:szCs w:val="24"/>
+        </w:rPr>
+        <w:tab/>
+      </w:r>
+      <w:r>
+        <w:rPr>
+          <w:rStyle w:val="Italics"/>
+          <w:rFonts w:ascii="Times New Roman" w:hAnsi="Times New Roman" w:cs="Times New Roman"/>
+          <w:b/>
+          <w:bCs/>
+          <w:sz w:val="24"/>
+          <w:szCs w:val="24"/>
+        </w:rPr>
+        <w:tab/>
+      </w:r>
+      <w:r>
+        <w:rPr>
+          <w:rFonts w:ascii="Times New Roman" w:hAnsi="Times New Roman" w:cs="Times New Roman"/>
+          <w:b w:val="0"/>
+          <w:bCs/>
+          <w:i/>
+          <w:iCs/>
+          <w:sz w:val="24"/>
+          <w:szCs w:val="24"/>
+        </w:rPr>
+        <w:t>Dec 2018 – Oct 2019</w:t>
+      </w:r>
+      <w:r>
+        <w:rPr>
+          <w:rFonts w:ascii="Times New Roman" w:hAnsi="Times New Roman" w:cs="Times New Roman"/>
+          <w:sz w:val="24"/>
+          <w:szCs w:val="24"/>
+        </w:rPr>
+        <w:t xml:space="preserve"> </w:t>
+      </w:r>
+    </w:p>
+    <w:p/>
     <w:p>
       <w:pPr>
         <w:pStyle w:val="ListParagraph"/>
@@ -1703,152 +1584,15 @@
         <w:rPr>
           <w:rFonts w:ascii="Times New Roman" w:hAnsi="Times New Roman" w:cs="Times New Roman"/>
         </w:rPr>
-        <w:t>Led a team of staff and contractors to design and build a HIPAA compliant protected and private cloud to store, analyze and study cancer patients’ data.</w:t>
-      </w:r>
-    </w:p>
-    <w:p>
-      <w:pPr>
-        <w:pStyle w:val="ListParagraph"/>
-        <w:ind w:left="709"/>
-        <w:jc w:val="both"/>
-        <w:rPr>
-          <w:rFonts w:ascii="Times New Roman" w:hAnsi="Times New Roman" w:cs="Times New Roman"/>
-        </w:rPr>
-      </w:pPr>
-    </w:p>
-    <w:p>
-      <w:pPr>
-        <w:pStyle w:val="Heading2"/>
-        <w:ind w:left="284"/>
-        <w:jc w:val="both"/>
-        <w:rPr>
-          <w:rFonts w:ascii="Times New Roman" w:hAnsi="Times New Roman" w:cs="Times New Roman"/>
-          <w:b w:val="0"/>
-          <w:bCs/>
-          <w:i/>
-          <w:iCs/>
-          <w:sz w:val="24"/>
-          <w:szCs w:val="24"/>
-        </w:rPr>
-      </w:pPr>
-      <w:r>
-        <w:rPr>
-          <w:rFonts w:ascii="Times New Roman" w:hAnsi="Times New Roman" w:cs="Times New Roman"/>
-          <w:b w:val="0"/>
-          <w:bCs/>
-          <w:sz w:val="24"/>
-          <w:szCs w:val="24"/>
-        </w:rPr>
-        <w:t xml:space="preserve">Team </w:t>
-      </w:r>
-      <w:r>
-        <w:rPr>
-          <w:rFonts w:ascii="Times New Roman" w:hAnsi="Times New Roman" w:cs="Times New Roman"/>
-          <w:b w:val="0"/>
-          <w:bCs/>
-          <w:sz w:val="24"/>
-          <w:szCs w:val="24"/>
-        </w:rPr>
-        <w:t>Lead</w:t>
-      </w:r>
-      <w:r>
-        <w:rPr>
-          <w:rFonts w:ascii="Times New Roman" w:hAnsi="Times New Roman" w:cs="Times New Roman"/>
-          <w:sz w:val="24"/>
-          <w:szCs w:val="24"/>
-        </w:rPr>
-        <w:t xml:space="preserve">, </w:t>
-      </w:r>
-      <w:r>
-        <w:rPr>
-          <w:rFonts w:ascii="Times New Roman" w:hAnsi="Times New Roman" w:cs="Times New Roman"/>
-          <w:i/>
-          <w:iCs/>
-          <w:sz w:val="24"/>
-          <w:szCs w:val="24"/>
-        </w:rPr>
-        <w:t>Accenture</w:t>
-      </w:r>
-      <w:r>
-        <w:rPr>
-          <w:rFonts w:ascii="Times New Roman" w:hAnsi="Times New Roman" w:cs="Times New Roman"/>
-          <w:i/>
-          <w:iCs/>
-          <w:sz w:val="24"/>
-          <w:szCs w:val="24"/>
-        </w:rPr>
-        <w:t>, India</w:t>
-      </w:r>
-      <w:r>
-        <w:rPr>
-          <w:rFonts w:ascii="Times New Roman" w:hAnsi="Times New Roman" w:cs="Times New Roman"/>
-          <w:sz w:val="24"/>
-          <w:szCs w:val="24"/>
-        </w:rPr>
-        <w:t xml:space="preserve"> </w:t>
-      </w:r>
-      <w:r>
-        <w:rPr>
-          <w:rFonts w:ascii="Times New Roman" w:hAnsi="Times New Roman" w:cs="Times New Roman"/>
-          <w:sz w:val="24"/>
-          <w:szCs w:val="24"/>
-        </w:rPr>
-        <w:tab/>
-      </w:r>
-      <w:r>
-        <w:rPr>
-          <w:rFonts w:ascii="Times New Roman" w:hAnsi="Times New Roman" w:cs="Times New Roman"/>
-          <w:sz w:val="24"/>
-          <w:szCs w:val="24"/>
-        </w:rPr>
-        <w:tab/>
-      </w:r>
-      <w:r>
-        <w:rPr>
-          <w:rFonts w:ascii="Times New Roman" w:hAnsi="Times New Roman" w:cs="Times New Roman"/>
-          <w:sz w:val="24"/>
-          <w:szCs w:val="24"/>
-        </w:rPr>
-        <w:tab/>
-      </w:r>
-      <w:r>
-        <w:rPr>
-          <w:rFonts w:ascii="Times New Roman" w:hAnsi="Times New Roman" w:cs="Times New Roman"/>
-          <w:sz w:val="24"/>
-          <w:szCs w:val="24"/>
-        </w:rPr>
-        <w:tab/>
-      </w:r>
-      <w:r>
-        <w:rPr>
-          <w:rFonts w:ascii="Times New Roman" w:hAnsi="Times New Roman" w:cs="Times New Roman"/>
-          <w:sz w:val="24"/>
-          <w:szCs w:val="24"/>
-        </w:rPr>
-        <w:tab/>
-      </w:r>
-      <w:r>
-        <w:rPr>
-          <w:rFonts w:ascii="Times New Roman" w:hAnsi="Times New Roman" w:cs="Times New Roman"/>
-          <w:sz w:val="24"/>
-          <w:szCs w:val="24"/>
-        </w:rPr>
-        <w:tab/>
-      </w:r>
-      <w:r>
-        <w:rPr>
-          <w:rFonts w:ascii="Times New Roman" w:hAnsi="Times New Roman" w:cs="Times New Roman"/>
-          <w:b w:val="0"/>
-          <w:bCs/>
-          <w:i/>
-          <w:iCs/>
-          <w:sz w:val="24"/>
-          <w:szCs w:val="24"/>
-        </w:rPr>
-        <w:t>Jul 2013 – Sep 2015</w:t>
-      </w:r>
-    </w:p>
-    <w:p/>
+        <w:t>Provided technology advisory and consulting services to financial institutions across the ASEAN</w:t>
+      </w:r>
+      <w:r>
+        <w:rPr>
+          <w:rFonts w:ascii="Times New Roman" w:hAnsi="Times New Roman" w:cs="Times New Roman"/>
+        </w:rPr>
+        <w:t>.</w:t>
+      </w:r>
+    </w:p>
     <w:p>
       <w:pPr>
         <w:pStyle w:val="ListParagraph"/>
@@ -1866,7 +1610,21 @@
         <w:rPr>
           <w:rFonts w:ascii="Times New Roman" w:hAnsi="Times New Roman" w:cs="Times New Roman"/>
         </w:rPr>
-        <w:t>Implemented CI/CD pipelines with Jenkins and Docker and leveraged automation tools like CHEF and CloudFormation to drastically reduce deployment time across several projects.</w:t>
+        <w:t xml:space="preserve">Conducted detailed assessments, formulated migration plans, and executed them successfully </w:t>
+      </w:r>
+      <w:proofErr w:type="spellStart"/>
+      <w:r>
+        <w:rPr>
+          <w:rFonts w:ascii="Times New Roman" w:hAnsi="Times New Roman" w:cs="Times New Roman"/>
+        </w:rPr>
+        <w:t>fo</w:t>
+      </w:r>
+      <w:proofErr w:type="spellEnd"/>
+      <w:r>
+        <w:rPr>
+          <w:rFonts w:ascii="Times New Roman" w:hAnsi="Times New Roman" w:cs="Times New Roman"/>
+        </w:rPr>
+        <w:t xml:space="preserve"> a major southeast Asian banking client. </w:t>
       </w:r>
     </w:p>
     <w:p>
@@ -1886,6 +1644,388 @@
         <w:rPr>
           <w:rFonts w:ascii="Times New Roman" w:hAnsi="Times New Roman" w:cs="Times New Roman"/>
         </w:rPr>
+        <w:t>Managed a team of nine individuals, fostering their professional growth while coaching them.</w:t>
+      </w:r>
+    </w:p>
+    <w:p>
+      <w:pPr>
+        <w:pStyle w:val="Heading2"/>
+        <w:ind w:left="284"/>
+        <w:jc w:val="both"/>
+        <w:rPr>
+          <w:rFonts w:ascii="Times New Roman" w:hAnsi="Times New Roman" w:cs="Times New Roman"/>
+          <w:b w:val="0"/>
+          <w:bCs/>
+          <w:sz w:val="24"/>
+          <w:szCs w:val="24"/>
+        </w:rPr>
+      </w:pPr>
+    </w:p>
+    <w:p>
+      <w:pPr>
+        <w:pStyle w:val="Heading2"/>
+        <w:ind w:left="284"/>
+        <w:jc w:val="both"/>
+        <w:rPr>
+          <w:rFonts w:ascii="Times New Roman" w:hAnsi="Times New Roman" w:cs="Times New Roman"/>
+          <w:sz w:val="24"/>
+          <w:szCs w:val="24"/>
+        </w:rPr>
+      </w:pPr>
+      <w:r>
+        <w:rPr>
+          <w:rFonts w:ascii="Times New Roman" w:hAnsi="Times New Roman" w:cs="Times New Roman"/>
+          <w:b w:val="0"/>
+          <w:bCs/>
+          <w:sz w:val="24"/>
+          <w:szCs w:val="24"/>
+        </w:rPr>
+        <w:t xml:space="preserve">Manager </w:t>
+      </w:r>
+      <w:r>
+        <w:rPr>
+          <w:rFonts w:ascii="Times New Roman" w:hAnsi="Times New Roman" w:cs="Times New Roman"/>
+          <w:b w:val="0"/>
+          <w:bCs/>
+          <w:sz w:val="24"/>
+          <w:szCs w:val="24"/>
+        </w:rPr>
+        <w:t>&amp;</w:t>
+      </w:r>
+      <w:r>
+        <w:rPr>
+          <w:rFonts w:ascii="Times New Roman" w:hAnsi="Times New Roman" w:cs="Times New Roman"/>
+          <w:b w:val="0"/>
+          <w:bCs/>
+          <w:sz w:val="24"/>
+          <w:szCs w:val="24"/>
+        </w:rPr>
+        <w:t xml:space="preserve"> Lead Engineer</w:t>
+      </w:r>
+      <w:r>
+        <w:rPr>
+          <w:rFonts w:ascii="Times New Roman" w:hAnsi="Times New Roman" w:cs="Times New Roman"/>
+          <w:sz w:val="24"/>
+          <w:szCs w:val="24"/>
+        </w:rPr>
+        <w:t xml:space="preserve">, </w:t>
+      </w:r>
+      <w:proofErr w:type="spellStart"/>
+      <w:r>
+        <w:rPr>
+          <w:rStyle w:val="Italics"/>
+          <w:rFonts w:ascii="Times New Roman" w:hAnsi="Times New Roman" w:cs="Times New Roman"/>
+          <w:b/>
+          <w:bCs/>
+          <w:sz w:val="24"/>
+          <w:szCs w:val="24"/>
+        </w:rPr>
+        <w:t>HealthSeq</w:t>
+      </w:r>
+      <w:proofErr w:type="spellEnd"/>
+      <w:r>
+        <w:rPr>
+          <w:rStyle w:val="Italics"/>
+          <w:rFonts w:ascii="Times New Roman" w:hAnsi="Times New Roman" w:cs="Times New Roman"/>
+          <w:b/>
+          <w:bCs/>
+          <w:sz w:val="24"/>
+          <w:szCs w:val="24"/>
+        </w:rPr>
+        <w:t xml:space="preserve"> Asia, Singapore (</w:t>
+      </w:r>
+      <w:proofErr w:type="spellStart"/>
+      <w:r>
+        <w:rPr>
+          <w:rStyle w:val="Italics"/>
+          <w:rFonts w:ascii="Times New Roman" w:hAnsi="Times New Roman" w:cs="Times New Roman"/>
+          <w:b/>
+          <w:bCs/>
+          <w:sz w:val="24"/>
+          <w:szCs w:val="24"/>
+        </w:rPr>
+        <w:t>s</w:t>
+      </w:r>
+      <w:r>
+        <w:rPr>
+          <w:rStyle w:val="Italics"/>
+          <w:rFonts w:ascii="Times New Roman" w:hAnsi="Times New Roman" w:cs="Times New Roman"/>
+          <w:b/>
+          <w:bCs/>
+          <w:sz w:val="24"/>
+          <w:szCs w:val="24"/>
+        </w:rPr>
+        <w:t>tart up</w:t>
+      </w:r>
+      <w:proofErr w:type="spellEnd"/>
+      <w:r>
+        <w:rPr>
+          <w:rStyle w:val="Italics"/>
+          <w:rFonts w:ascii="Times New Roman" w:hAnsi="Times New Roman" w:cs="Times New Roman"/>
+          <w:b/>
+          <w:bCs/>
+          <w:sz w:val="24"/>
+          <w:szCs w:val="24"/>
+        </w:rPr>
+        <w:t>)</w:t>
+      </w:r>
+      <w:r>
+        <w:rPr>
+          <w:rFonts w:ascii="Times New Roman" w:hAnsi="Times New Roman" w:cs="Times New Roman"/>
+          <w:sz w:val="24"/>
+          <w:szCs w:val="24"/>
+        </w:rPr>
+        <w:t xml:space="preserve"> </w:t>
+      </w:r>
+      <w:r>
+        <w:rPr>
+          <w:rFonts w:ascii="Times New Roman" w:hAnsi="Times New Roman" w:cs="Times New Roman"/>
+          <w:b w:val="0"/>
+          <w:bCs/>
+          <w:i/>
+          <w:iCs/>
+          <w:sz w:val="24"/>
+          <w:szCs w:val="24"/>
+        </w:rPr>
+        <w:t>Oct 2015 – Dec 2018</w:t>
+      </w:r>
+      <w:r>
+        <w:rPr>
+          <w:rFonts w:ascii="Times New Roman" w:hAnsi="Times New Roman" w:cs="Times New Roman"/>
+          <w:sz w:val="24"/>
+          <w:szCs w:val="24"/>
+        </w:rPr>
+        <w:t xml:space="preserve"> </w:t>
+      </w:r>
+    </w:p>
+    <w:p/>
+    <w:p>
+      <w:pPr>
+        <w:pStyle w:val="ListParagraph"/>
+        <w:numPr>
+          <w:ilvl w:val="0"/>
+          <w:numId w:val="22"/>
+        </w:numPr>
+        <w:ind w:left="709" w:hanging="283"/>
+        <w:jc w:val="both"/>
+        <w:rPr>
+          <w:rFonts w:ascii="Times New Roman" w:hAnsi="Times New Roman" w:cs="Times New Roman"/>
+        </w:rPr>
+      </w:pPr>
+      <w:r>
+        <w:rPr>
+          <w:rFonts w:ascii="Times New Roman" w:hAnsi="Times New Roman" w:cs="Times New Roman"/>
+        </w:rPr>
+        <w:t xml:space="preserve">Assumed the role </w:t>
+      </w:r>
+      <w:r>
+        <w:rPr>
+          <w:rFonts w:ascii="Times New Roman" w:hAnsi="Times New Roman" w:cs="Times New Roman"/>
+        </w:rPr>
+        <w:t>of Engineering Director and spearheaded the growth of the startup from its inception to a successful acquisition within a four-year timeframe.</w:t>
+      </w:r>
+    </w:p>
+    <w:p>
+      <w:pPr>
+        <w:pStyle w:val="ListParagraph"/>
+        <w:numPr>
+          <w:ilvl w:val="0"/>
+          <w:numId w:val="22"/>
+        </w:numPr>
+        <w:ind w:left="709" w:hanging="283"/>
+        <w:jc w:val="both"/>
+        <w:rPr>
+          <w:rFonts w:ascii="Times New Roman" w:hAnsi="Times New Roman" w:cs="Times New Roman"/>
+        </w:rPr>
+      </w:pPr>
+      <w:r>
+        <w:rPr>
+          <w:rFonts w:ascii="Times New Roman" w:hAnsi="Times New Roman" w:cs="Times New Roman"/>
+        </w:rPr>
+        <w:t>Led a team of staff and contractors to design and build a HIPAA compliant protected and private cloud to store, analyze and study cancer patients’ data.</w:t>
+      </w:r>
+    </w:p>
+    <w:p>
+      <w:pPr>
+        <w:pStyle w:val="ListParagraph"/>
+        <w:ind w:left="709"/>
+        <w:jc w:val="both"/>
+        <w:rPr>
+          <w:rFonts w:ascii="Times New Roman" w:hAnsi="Times New Roman" w:cs="Times New Roman"/>
+        </w:rPr>
+      </w:pPr>
+    </w:p>
+    <w:p>
+      <w:pPr>
+        <w:pStyle w:val="Heading2"/>
+        <w:ind w:left="284"/>
+        <w:jc w:val="both"/>
+        <w:rPr>
+          <w:rFonts w:ascii="Times New Roman" w:hAnsi="Times New Roman" w:cs="Times New Roman"/>
+          <w:b w:val="0"/>
+          <w:bCs/>
+          <w:i/>
+          <w:iCs/>
+          <w:sz w:val="24"/>
+          <w:szCs w:val="24"/>
+        </w:rPr>
+      </w:pPr>
+      <w:r>
+        <w:rPr>
+          <w:rFonts w:ascii="Times New Roman" w:hAnsi="Times New Roman" w:cs="Times New Roman"/>
+          <w:b w:val="0"/>
+          <w:bCs/>
+          <w:sz w:val="24"/>
+          <w:szCs w:val="24"/>
+        </w:rPr>
+        <w:t xml:space="preserve">Team </w:t>
+      </w:r>
+      <w:r>
+        <w:rPr>
+          <w:rFonts w:ascii="Times New Roman" w:hAnsi="Times New Roman" w:cs="Times New Roman"/>
+          <w:b w:val="0"/>
+          <w:bCs/>
+          <w:sz w:val="24"/>
+          <w:szCs w:val="24"/>
+        </w:rPr>
+        <w:t>Lead</w:t>
+      </w:r>
+      <w:r>
+        <w:rPr>
+          <w:rFonts w:ascii="Times New Roman" w:hAnsi="Times New Roman" w:cs="Times New Roman"/>
+          <w:sz w:val="24"/>
+          <w:szCs w:val="24"/>
+        </w:rPr>
+        <w:t xml:space="preserve">, </w:t>
+      </w:r>
+      <w:r>
+        <w:rPr>
+          <w:rFonts w:ascii="Times New Roman" w:hAnsi="Times New Roman" w:cs="Times New Roman"/>
+          <w:i/>
+          <w:iCs/>
+          <w:sz w:val="24"/>
+          <w:szCs w:val="24"/>
+        </w:rPr>
+        <w:t>Accenture</w:t>
+      </w:r>
+      <w:r>
+        <w:rPr>
+          <w:rFonts w:ascii="Times New Roman" w:hAnsi="Times New Roman" w:cs="Times New Roman"/>
+          <w:i/>
+          <w:iCs/>
+          <w:sz w:val="24"/>
+          <w:szCs w:val="24"/>
+        </w:rPr>
+        <w:t>, India</w:t>
+      </w:r>
+      <w:r>
+        <w:rPr>
+          <w:rFonts w:ascii="Times New Roman" w:hAnsi="Times New Roman" w:cs="Times New Roman"/>
+          <w:sz w:val="24"/>
+          <w:szCs w:val="24"/>
+        </w:rPr>
+        <w:t xml:space="preserve"> </w:t>
+      </w:r>
+      <w:r>
+        <w:rPr>
+          <w:rFonts w:ascii="Times New Roman" w:hAnsi="Times New Roman" w:cs="Times New Roman"/>
+          <w:sz w:val="24"/>
+          <w:szCs w:val="24"/>
+        </w:rPr>
+        <w:tab/>
+      </w:r>
+      <w:r>
+        <w:rPr>
+          <w:rFonts w:ascii="Times New Roman" w:hAnsi="Times New Roman" w:cs="Times New Roman"/>
+          <w:sz w:val="24"/>
+          <w:szCs w:val="24"/>
+        </w:rPr>
+        <w:tab/>
+      </w:r>
+      <w:r>
+        <w:rPr>
+          <w:rFonts w:ascii="Times New Roman" w:hAnsi="Times New Roman" w:cs="Times New Roman"/>
+          <w:sz w:val="24"/>
+          <w:szCs w:val="24"/>
+        </w:rPr>
+        <w:tab/>
+      </w:r>
+      <w:r>
+        <w:rPr>
+          <w:rFonts w:ascii="Times New Roman" w:hAnsi="Times New Roman" w:cs="Times New Roman"/>
+          <w:sz w:val="24"/>
+          <w:szCs w:val="24"/>
+        </w:rPr>
+        <w:tab/>
+      </w:r>
+      <w:r>
+        <w:rPr>
+          <w:rFonts w:ascii="Times New Roman" w:hAnsi="Times New Roman" w:cs="Times New Roman"/>
+          <w:sz w:val="24"/>
+          <w:szCs w:val="24"/>
+        </w:rPr>
+        <w:tab/>
+      </w:r>
+      <w:r>
+        <w:rPr>
+          <w:rFonts w:ascii="Times New Roman" w:hAnsi="Times New Roman" w:cs="Times New Roman"/>
+          <w:sz w:val="24"/>
+          <w:szCs w:val="24"/>
+        </w:rPr>
+        <w:tab/>
+      </w:r>
+      <w:r>
+        <w:rPr>
+          <w:rFonts w:ascii="Times New Roman" w:hAnsi="Times New Roman" w:cs="Times New Roman"/>
+          <w:b w:val="0"/>
+          <w:bCs/>
+          <w:i/>
+          <w:iCs/>
+          <w:sz w:val="24"/>
+          <w:szCs w:val="24"/>
+        </w:rPr>
+        <w:t>Jul 2013 – Sep 2015</w:t>
+      </w:r>
+    </w:p>
+    <w:p/>
+    <w:p>
+      <w:pPr>
+        <w:pStyle w:val="ListParagraph"/>
+        <w:numPr>
+          <w:ilvl w:val="0"/>
+          <w:numId w:val="22"/>
+        </w:numPr>
+        <w:ind w:left="709" w:hanging="283"/>
+        <w:jc w:val="both"/>
+        <w:rPr>
+          <w:rFonts w:ascii="Times New Roman" w:hAnsi="Times New Roman" w:cs="Times New Roman"/>
+        </w:rPr>
+      </w:pPr>
+      <w:r>
+        <w:rPr>
+          <w:rFonts w:ascii="Times New Roman" w:hAnsi="Times New Roman" w:cs="Times New Roman"/>
+        </w:rPr>
+        <w:t>Implemented CI/CD pipelines with Jenkins and Docker and leveraged automation tools like CHEF and CloudFormation to drastically reduce deployment time across several projects.</w:t>
+      </w:r>
+    </w:p>
+    <w:p>
+      <w:pPr>
+        <w:pStyle w:val="ListParagraph"/>
+        <w:numPr>
+          <w:ilvl w:val="0"/>
+          <w:numId w:val="22"/>
+        </w:numPr>
+        <w:ind w:left="709" w:hanging="283"/>
+        <w:jc w:val="both"/>
+        <w:rPr>
+          <w:rFonts w:ascii="Times New Roman" w:hAnsi="Times New Roman" w:cs="Times New Roman"/>
+        </w:rPr>
+      </w:pPr>
+      <w:r>
+        <w:rPr>
+          <w:rFonts w:ascii="Times New Roman" w:hAnsi="Times New Roman" w:cs="Times New Roman"/>
+        </w:rPr>
+        <w:lastRenderedPageBreak/>
         <w:t>Deployed and automated the entire billing system for clients using Chef which involved Oracle database, Siebel, and Oracle Fusion Middleware.</w:t>
       </w:r>
     </w:p>
@@ -2993,6 +3133,7 @@
         <w:rPr>
           <w:rFonts w:ascii="Times New Roman" w:hAnsi="Times New Roman" w:cs="Times New Roman"/>
         </w:rPr>
+        <w:lastRenderedPageBreak/>
         <w:t>Certified Kubernetes Administrator</w:t>
       </w:r>
     </w:p>
@@ -3143,7 +3284,7 @@
 </file>
 
 <file path=word/endnotes.xml><?xml version="1.0" encoding="utf-8"?>
-<w:endnotes xmlns:wpc="http://schemas.microsoft.com/office/word/2010/wordprocessingCanvas" xmlns:cx="http://schemas.microsoft.com/office/drawing/2014/chartex" xmlns:cx1="http://schemas.microsoft.com/office/drawing/2015/9/8/chartex" xmlns:cx2="http://schemas.microsoft.com/office/drawing/2015/10/21/chartex" xmlns:cx3="http://schemas.microsoft.com/office/drawing/2016/5/9/chartex" xmlns:cx4="http://schemas.microsoft.com/office/drawing/2016/5/10/chartex" xmlns:cx5="http://schemas.microsoft.com/office/drawing/2016/5/11/chartex" xmlns:cx6="http://schemas.microsoft.com/office/drawing/2016/5/12/chartex" xmlns:cx7="http://schemas.microsoft.com/office/drawing/2016/5/13/chartex" xmlns:cx8="http://schemas.microsoft.com/office/drawing/2016/5/14/chartex" xmlns:mc="http://schemas.openxmlformats.org/markup-compatibility/2006" xmlns:aink="http://schemas.microsoft.com/office/drawing/2016/ink" xmlns:am3d="http://schemas.microsoft.com/office/drawing/2017/model3d" xmlns:o="urn:schemas-microsoft-com:office:office" xmlns:oel="http://schemas.microsoft.com/office/2019/extlst" xmlns:r="http://schemas.openxmlformats.org/officeDocument/2006/relationships" xmlns:m="http://schemas.openxmlformats.org/officeDocument/2006/math" xmlns:v="urn:schemas-microsoft-com:vml" xmlns:wp14="http://schemas.microsoft.com/office/word/2010/wordprocessingDrawing" xmlns:wp="http://schemas.openxmlformats.org/drawingml/2006/wordprocessingDrawing" xmlns:w10="urn:schemas-microsoft-com:office:word" xmlns:w="http://schemas.openxmlformats.org/wordprocessingml/2006/main" xmlns:w14="http://schemas.microsoft.com/office/word/2010/wordml" xmlns:w15="http://schemas.microsoft.com/office/word/2012/wordml" xmlns:w16cex="http://schemas.microsoft.com/office/word/2018/wordml/cex" xmlns:w16cid="http://schemas.microsoft.com/office/word/2016/wordml/cid" xmlns:w16="http://schemas.microsoft.com/office/word/2018/wordml" xmlns:w16sdtdh="http://schemas.microsoft.com/office/word/2020/wordml/sdtdatahash" xmlns:w16se="http://schemas.microsoft.com/office/word/2015/wordml/symex" xmlns:wpg="http://schemas.microsoft.com/office/word/2010/wordprocessingGroup" xmlns:wpi="http://schemas.microsoft.com/office/word/2010/wordprocessingInk" xmlns:wne="http://schemas.microsoft.com/office/word/2006/wordml" xmlns:wps="http://schemas.microsoft.com/office/word/2010/wordprocessingShape" mc:Ignorable="w14 w15 w16se w16cid w16 w16cex w16sdtdh wp14">
+<w:endnotes xmlns:wpc="http://schemas.microsoft.com/office/word/2010/wordprocessingCanvas" xmlns:cx="http://schemas.microsoft.com/office/drawing/2014/chartex" xmlns:cx1="http://schemas.microsoft.com/office/drawing/2015/9/8/chartex" xmlns:cx2="http://schemas.microsoft.com/office/drawing/2015/10/21/chartex" xmlns:cx3="http://schemas.microsoft.com/office/drawing/2016/5/9/chartex" xmlns:cx4="http://schemas.microsoft.com/office/drawing/2016/5/10/chartex" xmlns:cx5="http://schemas.microsoft.com/office/drawing/2016/5/11/chartex" xmlns:cx6="http://schemas.microsoft.com/office/drawing/2016/5/12/chartex" xmlns:cx7="http://schemas.microsoft.com/office/drawing/2016/5/13/chartex" xmlns:cx8="http://schemas.microsoft.com/office/drawing/2016/5/14/chartex" xmlns:mc="http://schemas.openxmlformats.org/markup-compatibility/2006" xmlns:aink="http://schemas.microsoft.com/office/drawing/2016/ink" xmlns:am3d="http://schemas.microsoft.com/office/drawing/2017/model3d" xmlns:o="urn:schemas-microsoft-com:office:office" xmlns:oel="http://schemas.microsoft.com/office/2019/extlst" xmlns:r="http://schemas.openxmlformats.org/officeDocument/2006/relationships" xmlns:m="http://schemas.openxmlformats.org/officeDocument/2006/math" xmlns:v="urn:schemas-microsoft-com:vml" xmlns:wp14="http://schemas.microsoft.com/office/word/2010/wordprocessingDrawing" xmlns:wp="http://schemas.openxmlformats.org/drawingml/2006/wordprocessingDrawing" xmlns:w10="urn:schemas-microsoft-com:office:word" xmlns:w="http://schemas.openxmlformats.org/wordprocessingml/2006/main" xmlns:w14="http://schemas.microsoft.com/office/word/2010/wordml" xmlns:w15="http://schemas.microsoft.com/office/word/2012/wordml" xmlns:w16cex="http://schemas.microsoft.com/office/word/2018/wordml/cex" xmlns:w16cid="http://schemas.microsoft.com/office/word/2016/wordml/cid" xmlns:w16="http://schemas.microsoft.com/office/word/2018/wordml" xmlns:w16du="http://schemas.microsoft.com/office/word/2023/wordml/word16du" xmlns:w16sdtdh="http://schemas.microsoft.com/office/word/2020/wordml/sdtdatahash" xmlns:w16sdtfl="http://schemas.microsoft.com/office/word/2024/wordml/sdtformatlock" xmlns:w16se="http://schemas.microsoft.com/office/word/2015/wordml/symex" xmlns:wpg="http://schemas.microsoft.com/office/word/2010/wordprocessingGroup" xmlns:wpi="http://schemas.microsoft.com/office/word/2010/wordprocessingInk" xmlns:wne="http://schemas.microsoft.com/office/word/2006/wordml" xmlns:wps="http://schemas.microsoft.com/office/word/2010/wordprocessingShape" mc:Ignorable="w14 w15 w16se w16cid w16 w16cex w16sdtdh w16sdtfl w16du wp14">
   <w:endnote w:type="separator" w:id="-1">
     <w:p>
       <w:pPr>
@@ -3168,7 +3309,7 @@
 </file>
 
 <file path=word/footer1.xml><?xml version="1.0" encoding="utf-8"?>
-<w:ftr xmlns:wpc="http://schemas.microsoft.com/office/word/2010/wordprocessingCanvas" xmlns:cx="http://schemas.microsoft.com/office/drawing/2014/chartex" xmlns:cx1="http://schemas.microsoft.com/office/drawing/2015/9/8/chartex" xmlns:cx2="http://schemas.microsoft.com/office/drawing/2015/10/21/chartex" xmlns:cx3="http://schemas.microsoft.com/office/drawing/2016/5/9/chartex" xmlns:cx4="http://schemas.microsoft.com/office/drawing/2016/5/10/chartex" xmlns:cx5="http://schemas.microsoft.com/office/drawing/2016/5/11/chartex" xmlns:cx6="http://schemas.microsoft.com/office/drawing/2016/5/12/chartex" xmlns:cx7="http://schemas.microsoft.com/office/drawing/2016/5/13/chartex" xmlns:cx8="http://schemas.microsoft.com/office/drawing/2016/5/14/chartex" xmlns:mc="http://schemas.openxmlformats.org/markup-compatibility/2006" xmlns:aink="http://schemas.microsoft.com/office/drawing/2016/ink" xmlns:am3d="http://schemas.microsoft.com/office/drawing/2017/model3d" xmlns:o="urn:schemas-microsoft-com:office:office" xmlns:oel="http://schemas.microsoft.com/office/2019/extlst" xmlns:r="http://schemas.openxmlformats.org/officeDocument/2006/relationships" xmlns:m="http://schemas.openxmlformats.org/officeDocument/2006/math" xmlns:v="urn:schemas-microsoft-com:vml" xmlns:wp14="http://schemas.microsoft.com/office/word/2010/wordprocessingDrawing" xmlns:wp="http://schemas.openxmlformats.org/drawingml/2006/wordprocessingDrawing" xmlns:w10="urn:schemas-microsoft-com:office:word" xmlns:w="http://schemas.openxmlformats.org/wordprocessingml/2006/main" xmlns:w14="http://schemas.microsoft.com/office/word/2010/wordml" xmlns:w15="http://schemas.microsoft.com/office/word/2012/wordml" xmlns:w16cex="http://schemas.microsoft.com/office/word/2018/wordml/cex" xmlns:w16cid="http://schemas.microsoft.com/office/word/2016/wordml/cid" xmlns:w16="http://schemas.microsoft.com/office/word/2018/wordml" xmlns:w16sdtdh="http://schemas.microsoft.com/office/word/2020/wordml/sdtdatahash" xmlns:w16se="http://schemas.microsoft.com/office/word/2015/wordml/symex" xmlns:wpg="http://schemas.microsoft.com/office/word/2010/wordprocessingGroup" xmlns:wpi="http://schemas.microsoft.com/office/word/2010/wordprocessingInk" xmlns:wne="http://schemas.microsoft.com/office/word/2006/wordml" xmlns:wps="http://schemas.microsoft.com/office/word/2010/wordprocessingShape" mc:Ignorable="w14 w15 w16se w16cid w16 w16cex w16sdtdh wp14">
+<w:ftr xmlns:wpc="http://schemas.microsoft.com/office/word/2010/wordprocessingCanvas" xmlns:cx="http://schemas.microsoft.com/office/drawing/2014/chartex" xmlns:cx1="http://schemas.microsoft.com/office/drawing/2015/9/8/chartex" xmlns:cx2="http://schemas.microsoft.com/office/drawing/2015/10/21/chartex" xmlns:cx3="http://schemas.microsoft.com/office/drawing/2016/5/9/chartex" xmlns:cx4="http://schemas.microsoft.com/office/drawing/2016/5/10/chartex" xmlns:cx5="http://schemas.microsoft.com/office/drawing/2016/5/11/chartex" xmlns:cx6="http://schemas.microsoft.com/office/drawing/2016/5/12/chartex" xmlns:cx7="http://schemas.microsoft.com/office/drawing/2016/5/13/chartex" xmlns:cx8="http://schemas.microsoft.com/office/drawing/2016/5/14/chartex" xmlns:mc="http://schemas.openxmlformats.org/markup-compatibility/2006" xmlns:aink="http://schemas.microsoft.com/office/drawing/2016/ink" xmlns:am3d="http://schemas.microsoft.com/office/drawing/2017/model3d" xmlns:o="urn:schemas-microsoft-com:office:office" xmlns:oel="http://schemas.microsoft.com/office/2019/extlst" xmlns:r="http://schemas.openxmlformats.org/officeDocument/2006/relationships" xmlns:m="http://schemas.openxmlformats.org/officeDocument/2006/math" xmlns:v="urn:schemas-microsoft-com:vml" xmlns:wp14="http://schemas.microsoft.com/office/word/2010/wordprocessingDrawing" xmlns:wp="http://schemas.openxmlformats.org/drawingml/2006/wordprocessingDrawing" xmlns:w10="urn:schemas-microsoft-com:office:word" xmlns:w="http://schemas.openxmlformats.org/wordprocessingml/2006/main" xmlns:w14="http://schemas.microsoft.com/office/word/2010/wordml" xmlns:w15="http://schemas.microsoft.com/office/word/2012/wordml" xmlns:w16cex="http://schemas.microsoft.com/office/word/2018/wordml/cex" xmlns:w16cid="http://schemas.microsoft.com/office/word/2016/wordml/cid" xmlns:w16="http://schemas.microsoft.com/office/word/2018/wordml" xmlns:w16du="http://schemas.microsoft.com/office/word/2023/wordml/word16du" xmlns:w16sdtdh="http://schemas.microsoft.com/office/word/2020/wordml/sdtdatahash" xmlns:w16sdtfl="http://schemas.microsoft.com/office/word/2024/wordml/sdtformatlock" xmlns:w16se="http://schemas.microsoft.com/office/word/2015/wordml/symex" xmlns:wpg="http://schemas.microsoft.com/office/word/2010/wordprocessingGroup" xmlns:wpi="http://schemas.microsoft.com/office/word/2010/wordprocessingInk" xmlns:wne="http://schemas.microsoft.com/office/word/2006/wordml" xmlns:wps="http://schemas.microsoft.com/office/word/2010/wordprocessingShape" mc:Ignorable="w14 w15 w16se w16cid w16 w16cex w16sdtdh w16sdtfl w16du wp14">
   <w:p>
     <w:pPr>
       <w:pStyle w:val="Footer"/>
@@ -3178,7 +3319,7 @@
 </file>
 
 <file path=word/footer2.xml><?xml version="1.0" encoding="utf-8"?>
-<w:ftr xmlns:wpc="http://schemas.microsoft.com/office/word/2010/wordprocessingCanvas" xmlns:cx="http://schemas.microsoft.com/office/drawing/2014/chartex" xmlns:cx1="http://schemas.microsoft.com/office/drawing/2015/9/8/chartex" xmlns:cx2="http://schemas.microsoft.com/office/drawing/2015/10/21/chartex" xmlns:cx3="http://schemas.microsoft.com/office/drawing/2016/5/9/chartex" xmlns:cx4="http://schemas.microsoft.com/office/drawing/2016/5/10/chartex" xmlns:cx5="http://schemas.microsoft.com/office/drawing/2016/5/11/chartex" xmlns:cx6="http://schemas.microsoft.com/office/drawing/2016/5/12/chartex" xmlns:cx7="http://schemas.microsoft.com/office/drawing/2016/5/13/chartex" xmlns:cx8="http://schemas.microsoft.com/office/drawing/2016/5/14/chartex" xmlns:mc="http://schemas.openxmlformats.org/markup-compatibility/2006" xmlns:aink="http://schemas.microsoft.com/office/drawing/2016/ink" xmlns:am3d="http://schemas.microsoft.com/office/drawing/2017/model3d" xmlns:o="urn:schemas-microsoft-com:office:office" xmlns:oel="http://schemas.microsoft.com/office/2019/extlst" xmlns:r="http://schemas.openxmlformats.org/officeDocument/2006/relationships" xmlns:m="http://schemas.openxmlformats.org/officeDocument/2006/math" xmlns:v="urn:schemas-microsoft-com:vml" xmlns:wp14="http://schemas.microsoft.com/office/word/2010/wordprocessingDrawing" xmlns:wp="http://schemas.openxmlformats.org/drawingml/2006/wordprocessingDrawing" xmlns:w10="urn:schemas-microsoft-com:office:word" xmlns:w="http://schemas.openxmlformats.org/wordprocessingml/2006/main" xmlns:w14="http://schemas.microsoft.com/office/word/2010/wordml" xmlns:w15="http://schemas.microsoft.com/office/word/2012/wordml" xmlns:w16cex="http://schemas.microsoft.com/office/word/2018/wordml/cex" xmlns:w16cid="http://schemas.microsoft.com/office/word/2016/wordml/cid" xmlns:w16="http://schemas.microsoft.com/office/word/2018/wordml" xmlns:w16sdtdh="http://schemas.microsoft.com/office/word/2020/wordml/sdtdatahash" xmlns:w16se="http://schemas.microsoft.com/office/word/2015/wordml/symex" xmlns:wpg="http://schemas.microsoft.com/office/word/2010/wordprocessingGroup" xmlns:wpi="http://schemas.microsoft.com/office/word/2010/wordprocessingInk" xmlns:wne="http://schemas.microsoft.com/office/word/2006/wordml" xmlns:wps="http://schemas.microsoft.com/office/word/2010/wordprocessingShape" mc:Ignorable="w14 w15 w16se w16cid w16 w16cex w16sdtdh wp14">
+<w:ftr xmlns:wpc="http://schemas.microsoft.com/office/word/2010/wordprocessingCanvas" xmlns:cx="http://schemas.microsoft.com/office/drawing/2014/chartex" xmlns:cx1="http://schemas.microsoft.com/office/drawing/2015/9/8/chartex" xmlns:cx2="http://schemas.microsoft.com/office/drawing/2015/10/21/chartex" xmlns:cx3="http://schemas.microsoft.com/office/drawing/2016/5/9/chartex" xmlns:cx4="http://schemas.microsoft.com/office/drawing/2016/5/10/chartex" xmlns:cx5="http://schemas.microsoft.com/office/drawing/2016/5/11/chartex" xmlns:cx6="http://schemas.microsoft.com/office/drawing/2016/5/12/chartex" xmlns:cx7="http://schemas.microsoft.com/office/drawing/2016/5/13/chartex" xmlns:cx8="http://schemas.microsoft.com/office/drawing/2016/5/14/chartex" xmlns:mc="http://schemas.openxmlformats.org/markup-compatibility/2006" xmlns:aink="http://schemas.microsoft.com/office/drawing/2016/ink" xmlns:am3d="http://schemas.microsoft.com/office/drawing/2017/model3d" xmlns:o="urn:schemas-microsoft-com:office:office" xmlns:oel="http://schemas.microsoft.com/office/2019/extlst" xmlns:r="http://schemas.openxmlformats.org/officeDocument/2006/relationships" xmlns:m="http://schemas.openxmlformats.org/officeDocument/2006/math" xmlns:v="urn:schemas-microsoft-com:vml" xmlns:wp14="http://schemas.microsoft.com/office/word/2010/wordprocessingDrawing" xmlns:wp="http://schemas.openxmlformats.org/drawingml/2006/wordprocessingDrawing" xmlns:w10="urn:schemas-microsoft-com:office:word" xmlns:w="http://schemas.openxmlformats.org/wordprocessingml/2006/main" xmlns:w14="http://schemas.microsoft.com/office/word/2010/wordml" xmlns:w15="http://schemas.microsoft.com/office/word/2012/wordml" xmlns:w16cex="http://schemas.microsoft.com/office/word/2018/wordml/cex" xmlns:w16cid="http://schemas.microsoft.com/office/word/2016/wordml/cid" xmlns:w16="http://schemas.microsoft.com/office/word/2018/wordml" xmlns:w16du="http://schemas.microsoft.com/office/word/2023/wordml/word16du" xmlns:w16sdtdh="http://schemas.microsoft.com/office/word/2020/wordml/sdtdatahash" xmlns:w16sdtfl="http://schemas.microsoft.com/office/word/2024/wordml/sdtformatlock" xmlns:w16se="http://schemas.microsoft.com/office/word/2015/wordml/symex" xmlns:wpg="http://schemas.microsoft.com/office/word/2010/wordprocessingGroup" xmlns:wpi="http://schemas.microsoft.com/office/word/2010/wordprocessingInk" xmlns:wne="http://schemas.microsoft.com/office/word/2006/wordml" xmlns:wps="http://schemas.microsoft.com/office/word/2010/wordprocessingShape" mc:Ignorable="w14 w15 w16se w16cid w16 w16cex w16sdtdh w16sdtfl w16du wp14">
   <w:p>
     <w:pPr>
       <w:tabs>
@@ -3194,7 +3335,7 @@
 </file>
 
 <file path=word/footer3.xml><?xml version="1.0" encoding="utf-8"?>
-<w:ftr xmlns:wpc="http://schemas.microsoft.com/office/word/2010/wordprocessingCanvas" xmlns:cx="http://schemas.microsoft.com/office/drawing/2014/chartex" xmlns:cx1="http://schemas.microsoft.com/office/drawing/2015/9/8/chartex" xmlns:cx2="http://schemas.microsoft.com/office/drawing/2015/10/21/chartex" xmlns:cx3="http://schemas.microsoft.com/office/drawing/2016/5/9/chartex" xmlns:cx4="http://schemas.microsoft.com/office/drawing/2016/5/10/chartex" xmlns:cx5="http://schemas.microsoft.com/office/drawing/2016/5/11/chartex" xmlns:cx6="http://schemas.microsoft.com/office/drawing/2016/5/12/chartex" xmlns:cx7="http://schemas.microsoft.com/office/drawing/2016/5/13/chartex" xmlns:cx8="http://schemas.microsoft.com/office/drawing/2016/5/14/chartex" xmlns:mc="http://schemas.openxmlformats.org/markup-compatibility/2006" xmlns:aink="http://schemas.microsoft.com/office/drawing/2016/ink" xmlns:am3d="http://schemas.microsoft.com/office/drawing/2017/model3d" xmlns:o="urn:schemas-microsoft-com:office:office" xmlns:oel="http://schemas.microsoft.com/office/2019/extlst" xmlns:r="http://schemas.openxmlformats.org/officeDocument/2006/relationships" xmlns:m="http://schemas.openxmlformats.org/officeDocument/2006/math" xmlns:v="urn:schemas-microsoft-com:vml" xmlns:wp14="http://schemas.microsoft.com/office/word/2010/wordprocessingDrawing" xmlns:wp="http://schemas.openxmlformats.org/drawingml/2006/wordprocessingDrawing" xmlns:w10="urn:schemas-microsoft-com:office:word" xmlns:w="http://schemas.openxmlformats.org/wordprocessingml/2006/main" xmlns:w14="http://schemas.microsoft.com/office/word/2010/wordml" xmlns:w15="http://schemas.microsoft.com/office/word/2012/wordml" xmlns:w16cex="http://schemas.microsoft.com/office/word/2018/wordml/cex" xmlns:w16cid="http://schemas.microsoft.com/office/word/2016/wordml/cid" xmlns:w16="http://schemas.microsoft.com/office/word/2018/wordml" xmlns:w16sdtdh="http://schemas.microsoft.com/office/word/2020/wordml/sdtdatahash" xmlns:w16se="http://schemas.microsoft.com/office/word/2015/wordml/symex" xmlns:wpg="http://schemas.microsoft.com/office/word/2010/wordprocessingGroup" xmlns:wpi="http://schemas.microsoft.com/office/word/2010/wordprocessingInk" xmlns:wne="http://schemas.microsoft.com/office/word/2006/wordml" xmlns:wps="http://schemas.microsoft.com/office/word/2010/wordprocessingShape" mc:Ignorable="w14 w15 w16se w16cid w16 w16cex w16sdtdh wp14">
+<w:ftr xmlns:wpc="http://schemas.microsoft.com/office/word/2010/wordprocessingCanvas" xmlns:cx="http://schemas.microsoft.com/office/drawing/2014/chartex" xmlns:cx1="http://schemas.microsoft.com/office/drawing/2015/9/8/chartex" xmlns:cx2="http://schemas.microsoft.com/office/drawing/2015/10/21/chartex" xmlns:cx3="http://schemas.microsoft.com/office/drawing/2016/5/9/chartex" xmlns:cx4="http://schemas.microsoft.com/office/drawing/2016/5/10/chartex" xmlns:cx5="http://schemas.microsoft.com/office/drawing/2016/5/11/chartex" xmlns:cx6="http://schemas.microsoft.com/office/drawing/2016/5/12/chartex" xmlns:cx7="http://schemas.microsoft.com/office/drawing/2016/5/13/chartex" xmlns:cx8="http://schemas.microsoft.com/office/drawing/2016/5/14/chartex" xmlns:mc="http://schemas.openxmlformats.org/markup-compatibility/2006" xmlns:aink="http://schemas.microsoft.com/office/drawing/2016/ink" xmlns:am3d="http://schemas.microsoft.com/office/drawing/2017/model3d" xmlns:o="urn:schemas-microsoft-com:office:office" xmlns:oel="http://schemas.microsoft.com/office/2019/extlst" xmlns:r="http://schemas.openxmlformats.org/officeDocument/2006/relationships" xmlns:m="http://schemas.openxmlformats.org/officeDocument/2006/math" xmlns:v="urn:schemas-microsoft-com:vml" xmlns:wp14="http://schemas.microsoft.com/office/word/2010/wordprocessingDrawing" xmlns:wp="http://schemas.openxmlformats.org/drawingml/2006/wordprocessingDrawing" xmlns:w10="urn:schemas-microsoft-com:office:word" xmlns:w="http://schemas.openxmlformats.org/wordprocessingml/2006/main" xmlns:w14="http://schemas.microsoft.com/office/word/2010/wordml" xmlns:w15="http://schemas.microsoft.com/office/word/2012/wordml" xmlns:w16cex="http://schemas.microsoft.com/office/word/2018/wordml/cex" xmlns:w16cid="http://schemas.microsoft.com/office/word/2016/wordml/cid" xmlns:w16="http://schemas.microsoft.com/office/word/2018/wordml" xmlns:w16du="http://schemas.microsoft.com/office/word/2023/wordml/word16du" xmlns:w16sdtdh="http://schemas.microsoft.com/office/word/2020/wordml/sdtdatahash" xmlns:w16sdtfl="http://schemas.microsoft.com/office/word/2024/wordml/sdtformatlock" xmlns:w16se="http://schemas.microsoft.com/office/word/2015/wordml/symex" xmlns:wpg="http://schemas.microsoft.com/office/word/2010/wordprocessingGroup" xmlns:wpi="http://schemas.microsoft.com/office/word/2010/wordprocessingInk" xmlns:wne="http://schemas.microsoft.com/office/word/2006/wordml" xmlns:wps="http://schemas.microsoft.com/office/word/2010/wordprocessingShape" mc:Ignorable="w14 w15 w16se w16cid w16 w16cex w16sdtdh w16sdtfl w16du wp14">
   <w:p>
     <w:pPr>
       <w:pStyle w:val="Footer"/>
@@ -3204,7 +3345,7 @@
 </file>
 
 <file path=word/footnotes.xml><?xml version="1.0" encoding="utf-8"?>
-<w:footnotes xmlns:wpc="http://schemas.microsoft.com/office/word/2010/wordprocessingCanvas" xmlns:cx="http://schemas.microsoft.com/office/drawing/2014/chartex" xmlns:cx1="http://schemas.microsoft.com/office/drawing/2015/9/8/chartex" xmlns:cx2="http://schemas.microsoft.com/office/drawing/2015/10/21/chartex" xmlns:cx3="http://schemas.microsoft.com/office/drawing/2016/5/9/chartex" xmlns:cx4="http://schemas.microsoft.com/office/drawing/2016/5/10/chartex" xmlns:cx5="http://schemas.microsoft.com/office/drawing/2016/5/11/chartex" xmlns:cx6="http://schemas.microsoft.com/office/drawing/2016/5/12/chartex" xmlns:cx7="http://schemas.microsoft.com/office/drawing/2016/5/13/chartex" xmlns:cx8="http://schemas.microsoft.com/office/drawing/2016/5/14/chartex" xmlns:mc="http://schemas.openxmlformats.org/markup-compatibility/2006" xmlns:aink="http://schemas.microsoft.com/office/drawing/2016/ink" xmlns:am3d="http://schemas.microsoft.com/office/drawing/2017/model3d" xmlns:o="urn:schemas-microsoft-com:office:office" xmlns:oel="http://schemas.microsoft.com/office/2019/extlst" xmlns:r="http://schemas.openxmlformats.org/officeDocument/2006/relationships" xmlns:m="http://schemas.openxmlformats.org/officeDocument/2006/math" xmlns:v="urn:schemas-microsoft-com:vml" xmlns:wp14="http://schemas.microsoft.com/office/word/2010/wordprocessingDrawing" xmlns:wp="http://schemas.openxmlformats.org/drawingml/2006/wordprocessingDrawing" xmlns:w10="urn:schemas-microsoft-com:office:word" xmlns:w="http://schemas.openxmlformats.org/wordprocessingml/2006/main" xmlns:w14="http://schemas.microsoft.com/office/word/2010/wordml" xmlns:w15="http://schemas.microsoft.com/office/word/2012/wordml" xmlns:w16cex="http://schemas.microsoft.com/office/word/2018/wordml/cex" xmlns:w16cid="http://schemas.microsoft.com/office/word/2016/wordml/cid" xmlns:w16="http://schemas.microsoft.com/office/word/2018/wordml" xmlns:w16sdtdh="http://schemas.microsoft.com/office/word/2020/wordml/sdtdatahash" xmlns:w16se="http://schemas.microsoft.com/office/word/2015/wordml/symex" xmlns:wpg="http://schemas.microsoft.com/office/word/2010/wordprocessingGroup" xmlns:wpi="http://schemas.microsoft.com/office/word/2010/wordprocessingInk" xmlns:wne="http://schemas.microsoft.com/office/word/2006/wordml" xmlns:wps="http://schemas.microsoft.com/office/word/2010/wordprocessingShape" mc:Ignorable="w14 w15 w16se w16cid w16 w16cex w16sdtdh wp14">
+<w:footnotes xmlns:wpc="http://schemas.microsoft.com/office/word/2010/wordprocessingCanvas" xmlns:cx="http://schemas.microsoft.com/office/drawing/2014/chartex" xmlns:cx1="http://schemas.microsoft.com/office/drawing/2015/9/8/chartex" xmlns:cx2="http://schemas.microsoft.com/office/drawing/2015/10/21/chartex" xmlns:cx3="http://schemas.microsoft.com/office/drawing/2016/5/9/chartex" xmlns:cx4="http://schemas.microsoft.com/office/drawing/2016/5/10/chartex" xmlns:cx5="http://schemas.microsoft.com/office/drawing/2016/5/11/chartex" xmlns:cx6="http://schemas.microsoft.com/office/drawing/2016/5/12/chartex" xmlns:cx7="http://schemas.microsoft.com/office/drawing/2016/5/13/chartex" xmlns:cx8="http://schemas.microsoft.com/office/drawing/2016/5/14/chartex" xmlns:mc="http://schemas.openxmlformats.org/markup-compatibility/2006" xmlns:aink="http://schemas.microsoft.com/office/drawing/2016/ink" xmlns:am3d="http://schemas.microsoft.com/office/drawing/2017/model3d" xmlns:o="urn:schemas-microsoft-com:office:office" xmlns:oel="http://schemas.microsoft.com/office/2019/extlst" xmlns:r="http://schemas.openxmlformats.org/officeDocument/2006/relationships" xmlns:m="http://schemas.openxmlformats.org/officeDocument/2006/math" xmlns:v="urn:schemas-microsoft-com:vml" xmlns:wp14="http://schemas.microsoft.com/office/word/2010/wordprocessingDrawing" xmlns:wp="http://schemas.openxmlformats.org/drawingml/2006/wordprocessingDrawing" xmlns:w10="urn:schemas-microsoft-com:office:word" xmlns:w="http://schemas.openxmlformats.org/wordprocessingml/2006/main" xmlns:w14="http://schemas.microsoft.com/office/word/2010/wordml" xmlns:w15="http://schemas.microsoft.com/office/word/2012/wordml" xmlns:w16cex="http://schemas.microsoft.com/office/word/2018/wordml/cex" xmlns:w16cid="http://schemas.microsoft.com/office/word/2016/wordml/cid" xmlns:w16="http://schemas.microsoft.com/office/word/2018/wordml" xmlns:w16du="http://schemas.microsoft.com/office/word/2023/wordml/word16du" xmlns:w16sdtdh="http://schemas.microsoft.com/office/word/2020/wordml/sdtdatahash" xmlns:w16sdtfl="http://schemas.microsoft.com/office/word/2024/wordml/sdtformatlock" xmlns:w16se="http://schemas.microsoft.com/office/word/2015/wordml/symex" xmlns:wpg="http://schemas.microsoft.com/office/word/2010/wordprocessingGroup" xmlns:wpi="http://schemas.microsoft.com/office/word/2010/wordprocessingInk" xmlns:wne="http://schemas.microsoft.com/office/word/2006/wordml" xmlns:wps="http://schemas.microsoft.com/office/word/2010/wordprocessingShape" mc:Ignorable="w14 w15 w16se w16cid w16 w16cex w16sdtdh w16sdtfl w16du wp14">
   <w:footnote w:type="separator" w:id="-1">
     <w:p>
       <w:pPr>
@@ -3229,7 +3370,7 @@
 </file>
 
 <file path=word/header1.xml><?xml version="1.0" encoding="utf-8"?>
-<w:hdr xmlns:wpc="http://schemas.microsoft.com/office/word/2010/wordprocessingCanvas" xmlns:cx="http://schemas.microsoft.com/office/drawing/2014/chartex" xmlns:cx1="http://schemas.microsoft.com/office/drawing/2015/9/8/chartex" xmlns:cx2="http://schemas.microsoft.com/office/drawing/2015/10/21/chartex" xmlns:cx3="http://schemas.microsoft.com/office/drawing/2016/5/9/chartex" xmlns:cx4="http://schemas.microsoft.com/office/drawing/2016/5/10/chartex" xmlns:cx5="http://schemas.microsoft.com/office/drawing/2016/5/11/chartex" xmlns:cx6="http://schemas.microsoft.com/office/drawing/2016/5/12/chartex" xmlns:cx7="http://schemas.microsoft.com/office/drawing/2016/5/13/chartex" xmlns:cx8="http://schemas.microsoft.com/office/drawing/2016/5/14/chartex" xmlns:mc="http://schemas.openxmlformats.org/markup-compatibility/2006" xmlns:aink="http://schemas.microsoft.com/office/drawing/2016/ink" xmlns:am3d="http://schemas.microsoft.com/office/drawing/2017/model3d" xmlns:o="urn:schemas-microsoft-com:office:office" xmlns:oel="http://schemas.microsoft.com/office/2019/extlst" xmlns:r="http://schemas.openxmlformats.org/officeDocument/2006/relationships" xmlns:m="http://schemas.openxmlformats.org/officeDocument/2006/math" xmlns:v="urn:schemas-microsoft-com:vml" xmlns:wp14="http://schemas.microsoft.com/office/word/2010/wordprocessingDrawing" xmlns:wp="http://schemas.openxmlformats.org/drawingml/2006/wordprocessingDrawing" xmlns:w10="urn:schemas-microsoft-com:office:word" xmlns:w="http://schemas.openxmlformats.org/wordprocessingml/2006/main" xmlns:w14="http://schemas.microsoft.com/office/word/2010/wordml" xmlns:w15="http://schemas.microsoft.com/office/word/2012/wordml" xmlns:w16cex="http://schemas.microsoft.com/office/word/2018/wordml/cex" xmlns:w16cid="http://schemas.microsoft.com/office/word/2016/wordml/cid" xmlns:w16="http://schemas.microsoft.com/office/word/2018/wordml" xmlns:w16sdtdh="http://schemas.microsoft.com/office/word/2020/wordml/sdtdatahash" xmlns:w16se="http://schemas.microsoft.com/office/word/2015/wordml/symex" xmlns:wpg="http://schemas.microsoft.com/office/word/2010/wordprocessingGroup" xmlns:wpi="http://schemas.microsoft.com/office/word/2010/wordprocessingInk" xmlns:wne="http://schemas.microsoft.com/office/word/2006/wordml" xmlns:wps="http://schemas.microsoft.com/office/word/2010/wordprocessingShape" mc:Ignorable="w14 w15 w16se w16cid w16 w16cex w16sdtdh wp14">
+<w:hdr xmlns:wpc="http://schemas.microsoft.com/office/word/2010/wordprocessingCanvas" xmlns:cx="http://schemas.microsoft.com/office/drawing/2014/chartex" xmlns:cx1="http://schemas.microsoft.com/office/drawing/2015/9/8/chartex" xmlns:cx2="http://schemas.microsoft.com/office/drawing/2015/10/21/chartex" xmlns:cx3="http://schemas.microsoft.com/office/drawing/2016/5/9/chartex" xmlns:cx4="http://schemas.microsoft.com/office/drawing/2016/5/10/chartex" xmlns:cx5="http://schemas.microsoft.com/office/drawing/2016/5/11/chartex" xmlns:cx6="http://schemas.microsoft.com/office/drawing/2016/5/12/chartex" xmlns:cx7="http://schemas.microsoft.com/office/drawing/2016/5/13/chartex" xmlns:cx8="http://schemas.microsoft.com/office/drawing/2016/5/14/chartex" xmlns:mc="http://schemas.openxmlformats.org/markup-compatibility/2006" xmlns:aink="http://schemas.microsoft.com/office/drawing/2016/ink" xmlns:am3d="http://schemas.microsoft.com/office/drawing/2017/model3d" xmlns:o="urn:schemas-microsoft-com:office:office" xmlns:oel="http://schemas.microsoft.com/office/2019/extlst" xmlns:r="http://schemas.openxmlformats.org/officeDocument/2006/relationships" xmlns:m="http://schemas.openxmlformats.org/officeDocument/2006/math" xmlns:v="urn:schemas-microsoft-com:vml" xmlns:wp14="http://schemas.microsoft.com/office/word/2010/wordprocessingDrawing" xmlns:wp="http://schemas.openxmlformats.org/drawingml/2006/wordprocessingDrawing" xmlns:w10="urn:schemas-microsoft-com:office:word" xmlns:w="http://schemas.openxmlformats.org/wordprocessingml/2006/main" xmlns:w14="http://schemas.microsoft.com/office/word/2010/wordml" xmlns:w15="http://schemas.microsoft.com/office/word/2012/wordml" xmlns:w16cex="http://schemas.microsoft.com/office/word/2018/wordml/cex" xmlns:w16cid="http://schemas.microsoft.com/office/word/2016/wordml/cid" xmlns:w16="http://schemas.microsoft.com/office/word/2018/wordml" xmlns:w16du="http://schemas.microsoft.com/office/word/2023/wordml/word16du" xmlns:w16sdtdh="http://schemas.microsoft.com/office/word/2020/wordml/sdtdatahash" xmlns:w16sdtfl="http://schemas.microsoft.com/office/word/2024/wordml/sdtformatlock" xmlns:w16se="http://schemas.microsoft.com/office/word/2015/wordml/symex" xmlns:wpg="http://schemas.microsoft.com/office/word/2010/wordprocessingGroup" xmlns:wpi="http://schemas.microsoft.com/office/word/2010/wordprocessingInk" xmlns:wne="http://schemas.microsoft.com/office/word/2006/wordml" xmlns:wps="http://schemas.microsoft.com/office/word/2010/wordprocessingShape" mc:Ignorable="w14 w15 w16se w16cid w16 w16cex w16sdtdh w16sdtfl w16du wp14">
   <w:p>
     <w:pPr>
       <w:pStyle w:val="Header"/>
@@ -3239,7 +3380,7 @@
 </file>
 
 <file path=word/header2.xml><?xml version="1.0" encoding="utf-8"?>
-<w:hdr xmlns:wpc="http://schemas.microsoft.com/office/word/2010/wordprocessingCanvas" xmlns:cx="http://schemas.microsoft.com/office/drawing/2014/chartex" xmlns:cx1="http://schemas.microsoft.com/office/drawing/2015/9/8/chartex" xmlns:cx2="http://schemas.microsoft.com/office/drawing/2015/10/21/chartex" xmlns:cx3="http://schemas.microsoft.com/office/drawing/2016/5/9/chartex" xmlns:cx4="http://schemas.microsoft.com/office/drawing/2016/5/10/chartex" xmlns:cx5="http://schemas.microsoft.com/office/drawing/2016/5/11/chartex" xmlns:cx6="http://schemas.microsoft.com/office/drawing/2016/5/12/chartex" xmlns:cx7="http://schemas.microsoft.com/office/drawing/2016/5/13/chartex" xmlns:cx8="http://schemas.microsoft.com/office/drawing/2016/5/14/chartex" xmlns:mc="http://schemas.openxmlformats.org/markup-compatibility/2006" xmlns:aink="http://schemas.microsoft.com/office/drawing/2016/ink" xmlns:am3d="http://schemas.microsoft.com/office/drawing/2017/model3d" xmlns:o="urn:schemas-microsoft-com:office:office" xmlns:oel="http://schemas.microsoft.com/office/2019/extlst" xmlns:r="http://schemas.openxmlformats.org/officeDocument/2006/relationships" xmlns:m="http://schemas.openxmlformats.org/officeDocument/2006/math" xmlns:v="urn:schemas-microsoft-com:vml" xmlns:wp14="http://schemas.microsoft.com/office/word/2010/wordprocessingDrawing" xmlns:wp="http://schemas.openxmlformats.org/drawingml/2006/wordprocessingDrawing" xmlns:w10="urn:schemas-microsoft-com:office:word" xmlns:w="http://schemas.openxmlformats.org/wordprocessingml/2006/main" xmlns:w14="http://schemas.microsoft.com/office/word/2010/wordml" xmlns:w15="http://schemas.microsoft.com/office/word/2012/wordml" xmlns:w16cex="http://schemas.microsoft.com/office/word/2018/wordml/cex" xmlns:w16cid="http://schemas.microsoft.com/office/word/2016/wordml/cid" xmlns:w16="http://schemas.microsoft.com/office/word/2018/wordml" xmlns:w16sdtdh="http://schemas.microsoft.com/office/word/2020/wordml/sdtdatahash" xmlns:w16se="http://schemas.microsoft.com/office/word/2015/wordml/symex" xmlns:wpg="http://schemas.microsoft.com/office/word/2010/wordprocessingGroup" xmlns:wpi="http://schemas.microsoft.com/office/word/2010/wordprocessingInk" xmlns:wne="http://schemas.microsoft.com/office/word/2006/wordml" xmlns:wps="http://schemas.microsoft.com/office/word/2010/wordprocessingShape" mc:Ignorable="w14 w15 w16se w16cid w16 w16cex w16sdtdh wp14">
+<w:hdr xmlns:wpc="http://schemas.microsoft.com/office/word/2010/wordprocessingCanvas" xmlns:cx="http://schemas.microsoft.com/office/drawing/2014/chartex" xmlns:cx1="http://schemas.microsoft.com/office/drawing/2015/9/8/chartex" xmlns:cx2="http://schemas.microsoft.com/office/drawing/2015/10/21/chartex" xmlns:cx3="http://schemas.microsoft.com/office/drawing/2016/5/9/chartex" xmlns:cx4="http://schemas.microsoft.com/office/drawing/2016/5/10/chartex" xmlns:cx5="http://schemas.microsoft.com/office/drawing/2016/5/11/chartex" xmlns:cx6="http://schemas.microsoft.com/office/drawing/2016/5/12/chartex" xmlns:cx7="http://schemas.microsoft.com/office/drawing/2016/5/13/chartex" xmlns:cx8="http://schemas.microsoft.com/office/drawing/2016/5/14/chartex" xmlns:mc="http://schemas.openxmlformats.org/markup-compatibility/2006" xmlns:aink="http://schemas.microsoft.com/office/drawing/2016/ink" xmlns:am3d="http://schemas.microsoft.com/office/drawing/2017/model3d" xmlns:o="urn:schemas-microsoft-com:office:office" xmlns:oel="http://schemas.microsoft.com/office/2019/extlst" xmlns:r="http://schemas.openxmlformats.org/officeDocument/2006/relationships" xmlns:m="http://schemas.openxmlformats.org/officeDocument/2006/math" xmlns:v="urn:schemas-microsoft-com:vml" xmlns:wp14="http://schemas.microsoft.com/office/word/2010/wordprocessingDrawing" xmlns:wp="http://schemas.openxmlformats.org/drawingml/2006/wordprocessingDrawing" xmlns:w10="urn:schemas-microsoft-com:office:word" xmlns:w="http://schemas.openxmlformats.org/wordprocessingml/2006/main" xmlns:w14="http://schemas.microsoft.com/office/word/2010/wordml" xmlns:w15="http://schemas.microsoft.com/office/word/2012/wordml" xmlns:w16cex="http://schemas.microsoft.com/office/word/2018/wordml/cex" xmlns:w16cid="http://schemas.microsoft.com/office/word/2016/wordml/cid" xmlns:w16="http://schemas.microsoft.com/office/word/2018/wordml" xmlns:w16du="http://schemas.microsoft.com/office/word/2023/wordml/word16du" xmlns:w16sdtdh="http://schemas.microsoft.com/office/word/2020/wordml/sdtdatahash" xmlns:w16sdtfl="http://schemas.microsoft.com/office/word/2024/wordml/sdtformatlock" xmlns:w16se="http://schemas.microsoft.com/office/word/2015/wordml/symex" xmlns:wpg="http://schemas.microsoft.com/office/word/2010/wordprocessingGroup" xmlns:wpi="http://schemas.microsoft.com/office/word/2010/wordprocessingInk" xmlns:wne="http://schemas.microsoft.com/office/word/2006/wordml" xmlns:wps="http://schemas.microsoft.com/office/word/2010/wordprocessingShape" mc:Ignorable="w14 w15 w16se w16cid w16 w16cex w16sdtdh w16sdtfl w16du wp14">
   <w:p>
     <w:pPr>
       <w:pStyle w:val="Header"/>
@@ -3249,7 +3390,7 @@
 </file>
 
 <file path=word/header3.xml><?xml version="1.0" encoding="utf-8"?>
-<w:hdr xmlns:wpc="http://schemas.microsoft.com/office/word/2010/wordprocessingCanvas" xmlns:cx="http://schemas.microsoft.com/office/drawing/2014/chartex" xmlns:cx1="http://schemas.microsoft.com/office/drawing/2015/9/8/chartex" xmlns:cx2="http://schemas.microsoft.com/office/drawing/2015/10/21/chartex" xmlns:cx3="http://schemas.microsoft.com/office/drawing/2016/5/9/chartex" xmlns:cx4="http://schemas.microsoft.com/office/drawing/2016/5/10/chartex" xmlns:cx5="http://schemas.microsoft.com/office/drawing/2016/5/11/chartex" xmlns:cx6="http://schemas.microsoft.com/office/drawing/2016/5/12/chartex" xmlns:cx7="http://schemas.microsoft.com/office/drawing/2016/5/13/chartex" xmlns:cx8="http://schemas.microsoft.com/office/drawing/2016/5/14/chartex" xmlns:mc="http://schemas.openxmlformats.org/markup-compatibility/2006" xmlns:aink="http://schemas.microsoft.com/office/drawing/2016/ink" xmlns:am3d="http://schemas.microsoft.com/office/drawing/2017/model3d" xmlns:o="urn:schemas-microsoft-com:office:office" xmlns:oel="http://schemas.microsoft.com/office/2019/extlst" xmlns:r="http://schemas.openxmlformats.org/officeDocument/2006/relationships" xmlns:m="http://schemas.openxmlformats.org/officeDocument/2006/math" xmlns:v="urn:schemas-microsoft-com:vml" xmlns:wp14="http://schemas.microsoft.com/office/word/2010/wordprocessingDrawing" xmlns:wp="http://schemas.openxmlformats.org/drawingml/2006/wordprocessingDrawing" xmlns:w10="urn:schemas-microsoft-com:office:word" xmlns:w="http://schemas.openxmlformats.org/wordprocessingml/2006/main" xmlns:w14="http://schemas.microsoft.com/office/word/2010/wordml" xmlns:w15="http://schemas.microsoft.com/office/word/2012/wordml" xmlns:w16cex="http://schemas.microsoft.com/office/word/2018/wordml/cex" xmlns:w16cid="http://schemas.microsoft.com/office/word/2016/wordml/cid" xmlns:w16="http://schemas.microsoft.com/office/word/2018/wordml" xmlns:w16sdtdh="http://schemas.microsoft.com/office/word/2020/wordml/sdtdatahash" xmlns:w16se="http://schemas.microsoft.com/office/word/2015/wordml/symex" xmlns:wpg="http://schemas.microsoft.com/office/word/2010/wordprocessingGroup" xmlns:wpi="http://schemas.microsoft.com/office/word/2010/wordprocessingInk" xmlns:wne="http://schemas.microsoft.com/office/word/2006/wordml" xmlns:wps="http://schemas.microsoft.com/office/word/2010/wordprocessingShape" mc:Ignorable="w14 w15 w16se w16cid w16 w16cex w16sdtdh wp14">
+<w:hdr xmlns:wpc="http://schemas.microsoft.com/office/word/2010/wordprocessingCanvas" xmlns:cx="http://schemas.microsoft.com/office/drawing/2014/chartex" xmlns:cx1="http://schemas.microsoft.com/office/drawing/2015/9/8/chartex" xmlns:cx2="http://schemas.microsoft.com/office/drawing/2015/10/21/chartex" xmlns:cx3="http://schemas.microsoft.com/office/drawing/2016/5/9/chartex" xmlns:cx4="http://schemas.microsoft.com/office/drawing/2016/5/10/chartex" xmlns:cx5="http://schemas.microsoft.com/office/drawing/2016/5/11/chartex" xmlns:cx6="http://schemas.microsoft.com/office/drawing/2016/5/12/chartex" xmlns:cx7="http://schemas.microsoft.com/office/drawing/2016/5/13/chartex" xmlns:cx8="http://schemas.microsoft.com/office/drawing/2016/5/14/chartex" xmlns:mc="http://schemas.openxmlformats.org/markup-compatibility/2006" xmlns:aink="http://schemas.microsoft.com/office/drawing/2016/ink" xmlns:am3d="http://schemas.microsoft.com/office/drawing/2017/model3d" xmlns:o="urn:schemas-microsoft-com:office:office" xmlns:oel="http://schemas.microsoft.com/office/2019/extlst" xmlns:r="http://schemas.openxmlformats.org/officeDocument/2006/relationships" xmlns:m="http://schemas.openxmlformats.org/officeDocument/2006/math" xmlns:v="urn:schemas-microsoft-com:vml" xmlns:wp14="http://schemas.microsoft.com/office/word/2010/wordprocessingDrawing" xmlns:wp="http://schemas.openxmlformats.org/drawingml/2006/wordprocessingDrawing" xmlns:w10="urn:schemas-microsoft-com:office:word" xmlns:w="http://schemas.openxmlformats.org/wordprocessingml/2006/main" xmlns:w14="http://schemas.microsoft.com/office/word/2010/wordml" xmlns:w15="http://schemas.microsoft.com/office/word/2012/wordml" xmlns:w16cex="http://schemas.microsoft.com/office/word/2018/wordml/cex" xmlns:w16cid="http://schemas.microsoft.com/office/word/2016/wordml/cid" xmlns:w16="http://schemas.microsoft.com/office/word/2018/wordml" xmlns:w16du="http://schemas.microsoft.com/office/word/2023/wordml/word16du" xmlns:w16sdtdh="http://schemas.microsoft.com/office/word/2020/wordml/sdtdatahash" xmlns:w16sdtfl="http://schemas.microsoft.com/office/word/2024/wordml/sdtformatlock" xmlns:w16se="http://schemas.microsoft.com/office/word/2015/wordml/symex" xmlns:wpg="http://schemas.microsoft.com/office/word/2010/wordprocessingGroup" xmlns:wpi="http://schemas.microsoft.com/office/word/2010/wordprocessingInk" xmlns:wne="http://schemas.microsoft.com/office/word/2006/wordml" xmlns:wps="http://schemas.microsoft.com/office/word/2010/wordprocessingShape" mc:Ignorable="w14 w15 w16se w16cid w16 w16cex w16sdtdh w16sdtfl w16du wp14">
   <w:p>
     <w:pPr>
       <w:pStyle w:val="Header"/>
@@ -3259,7 +3400,7 @@
 </file>
 
 <file path=word/numbering.xml><?xml version="1.0" encoding="utf-8"?>
-<w:numbering xmlns:wpc="http://schemas.microsoft.com/office/word/2010/wordprocessingCanvas" xmlns:cx="http://schemas.microsoft.com/office/drawing/2014/chartex" xmlns:cx1="http://schemas.microsoft.com/office/drawing/2015/9/8/chartex" xmlns:cx2="http://schemas.microsoft.com/office/drawing/2015/10/21/chartex" xmlns:cx3="http://schemas.microsoft.com/office/drawing/2016/5/9/chartex" xmlns:cx4="http://schemas.microsoft.com/office/drawing/2016/5/10/chartex" xmlns:cx5="http://schemas.microsoft.com/office/drawing/2016/5/11/chartex" xmlns:cx6="http://schemas.microsoft.com/office/drawing/2016/5/12/chartex" xmlns:cx7="http://schemas.microsoft.com/office/drawing/2016/5/13/chartex" xmlns:cx8="http://schemas.microsoft.com/office/drawing/2016/5/14/chartex" xmlns:mc="http://schemas.openxmlformats.org/markup-compatibility/2006" xmlns:aink="http://schemas.microsoft.com/office/drawing/2016/ink" xmlns:am3d="http://schemas.microsoft.com/office/drawing/2017/model3d" xmlns:o="urn:schemas-microsoft-com:office:office" xmlns:oel="http://schemas.microsoft.com/office/2019/extlst" xmlns:r="http://schemas.openxmlformats.org/officeDocument/2006/relationships" xmlns:m="http://schemas.openxmlformats.org/officeDocument/2006/math" xmlns:v="urn:schemas-microsoft-com:vml" xmlns:wp14="http://schemas.microsoft.com/office/word/2010/wordprocessingDrawing" xmlns:wp="http://schemas.openxmlformats.org/drawingml/2006/wordprocessingDrawing" xmlns:w10="urn:schemas-microsoft-com:office:word" xmlns:w="http://schemas.openxmlformats.org/wordprocessingml/2006/main" xmlns:w14="http://schemas.microsoft.com/office/word/2010/wordml" xmlns:w15="http://schemas.microsoft.com/office/word/2012/wordml" xmlns:w16cex="http://schemas.microsoft.com/office/word/2018/wordml/cex" xmlns:w16cid="http://schemas.microsoft.com/office/word/2016/wordml/cid" xmlns:w16="http://schemas.microsoft.com/office/word/2018/wordml" xmlns:w16sdtdh="http://schemas.microsoft.com/office/word/2020/wordml/sdtdatahash" xmlns:w16se="http://schemas.microsoft.com/office/word/2015/wordml/symex" xmlns:wpg="http://schemas.microsoft.com/office/word/2010/wordprocessingGroup" xmlns:wpi="http://schemas.microsoft.com/office/word/2010/wordprocessingInk" xmlns:wne="http://schemas.microsoft.com/office/word/2006/wordml" xmlns:wps="http://schemas.microsoft.com/office/word/2010/wordprocessingShape" mc:Ignorable="w14 w15 w16se w16cid w16 w16cex w16sdtdh wp14">
+<w:numbering xmlns:wpc="http://schemas.microsoft.com/office/word/2010/wordprocessingCanvas" xmlns:cx="http://schemas.microsoft.com/office/drawing/2014/chartex" xmlns:cx1="http://schemas.microsoft.com/office/drawing/2015/9/8/chartex" xmlns:cx2="http://schemas.microsoft.com/office/drawing/2015/10/21/chartex" xmlns:cx3="http://schemas.microsoft.com/office/drawing/2016/5/9/chartex" xmlns:cx4="http://schemas.microsoft.com/office/drawing/2016/5/10/chartex" xmlns:cx5="http://schemas.microsoft.com/office/drawing/2016/5/11/chartex" xmlns:cx6="http://schemas.microsoft.com/office/drawing/2016/5/12/chartex" xmlns:cx7="http://schemas.microsoft.com/office/drawing/2016/5/13/chartex" xmlns:cx8="http://schemas.microsoft.com/office/drawing/2016/5/14/chartex" xmlns:mc="http://schemas.openxmlformats.org/markup-compatibility/2006" xmlns:aink="http://schemas.microsoft.com/office/drawing/2016/ink" xmlns:am3d="http://schemas.microsoft.com/office/drawing/2017/model3d" xmlns:o="urn:schemas-microsoft-com:office:office" xmlns:oel="http://schemas.microsoft.com/office/2019/extlst" xmlns:r="http://schemas.openxmlformats.org/officeDocument/2006/relationships" xmlns:m="http://schemas.openxmlformats.org/officeDocument/2006/math" xmlns:v="urn:schemas-microsoft-com:vml" xmlns:wp14="http://schemas.microsoft.com/office/word/2010/wordprocessingDrawing" xmlns:wp="http://schemas.openxmlformats.org/drawingml/2006/wordprocessingDrawing" xmlns:w10="urn:schemas-microsoft-com:office:word" xmlns:w="http://schemas.openxmlformats.org/wordprocessingml/2006/main" xmlns:w14="http://schemas.microsoft.com/office/word/2010/wordml" xmlns:w15="http://schemas.microsoft.com/office/word/2012/wordml" xmlns:w16cex="http://schemas.microsoft.com/office/word/2018/wordml/cex" xmlns:w16cid="http://schemas.microsoft.com/office/word/2016/wordml/cid" xmlns:w16="http://schemas.microsoft.com/office/word/2018/wordml" xmlns:w16du="http://schemas.microsoft.com/office/word/2023/wordml/word16du" xmlns:w16sdtdh="http://schemas.microsoft.com/office/word/2020/wordml/sdtdatahash" xmlns:w16sdtfl="http://schemas.microsoft.com/office/word/2024/wordml/sdtformatlock" xmlns:w16se="http://schemas.microsoft.com/office/word/2015/wordml/symex" xmlns:wpg="http://schemas.microsoft.com/office/word/2010/wordprocessingGroup" xmlns:wpi="http://schemas.microsoft.com/office/word/2010/wordprocessingInk" xmlns:wne="http://schemas.microsoft.com/office/word/2006/wordml" xmlns:wps="http://schemas.microsoft.com/office/word/2010/wordprocessingShape" mc:Ignorable="w14 w15 w16se w16cid w16 w16cex w16sdtdh w16sdtfl w16du wp14">
   <w:abstractNum w:abstractNumId="0" w15:restartNumberingAfterBreak="0">
     <w:nsid w:val="FFFFFF83"/>
     <w:multiLevelType w:val="singleLevel"/>
@@ -5876,7 +6017,7 @@
 </file>
 
 <file path=word/styles.xml><?xml version="1.0" encoding="utf-8"?>
-<w:styles xmlns:mc="http://schemas.openxmlformats.org/markup-compatibility/2006" xmlns:r="http://schemas.openxmlformats.org/officeDocument/2006/relationships" xmlns:w="http://schemas.openxmlformats.org/wordprocessingml/2006/main" xmlns:w14="http://schemas.microsoft.com/office/word/2010/wordml" xmlns:w15="http://schemas.microsoft.com/office/word/2012/wordml" xmlns:w16cex="http://schemas.microsoft.com/office/word/2018/wordml/cex" xmlns:w16cid="http://schemas.microsoft.com/office/word/2016/wordml/cid" xmlns:w16="http://schemas.microsoft.com/office/word/2018/wordml" xmlns:w16sdtdh="http://schemas.microsoft.com/office/word/2020/wordml/sdtdatahash" xmlns:w16se="http://schemas.microsoft.com/office/word/2015/wordml/symex" mc:Ignorable="w14 w15 w16se w16cid w16 w16cex w16sdtdh">
+<w:styles xmlns:mc="http://schemas.openxmlformats.org/markup-compatibility/2006" xmlns:r="http://schemas.openxmlformats.org/officeDocument/2006/relationships" xmlns:w="http://schemas.openxmlformats.org/wordprocessingml/2006/main" xmlns:w14="http://schemas.microsoft.com/office/word/2010/wordml" xmlns:w15="http://schemas.microsoft.com/office/word/2012/wordml" xmlns:w16cex="http://schemas.microsoft.com/office/word/2018/wordml/cex" xmlns:w16cid="http://schemas.microsoft.com/office/word/2016/wordml/cid" xmlns:w16="http://schemas.microsoft.com/office/word/2018/wordml" xmlns:w16du="http://schemas.microsoft.com/office/word/2023/wordml/word16du" xmlns:w16sdtdh="http://schemas.microsoft.com/office/word/2020/wordml/sdtdatahash" xmlns:w16sdtfl="http://schemas.microsoft.com/office/word/2024/wordml/sdtformatlock" xmlns:w16se="http://schemas.microsoft.com/office/word/2015/wordml/symex" mc:Ignorable="w14 w15 w16se w16cid w16 w16cex w16sdtdh w16sdtfl w16du">
   <w:docDefaults>
     <w:rPrDefault>
       <w:rPr>
@@ -6841,7 +6982,7 @@
 </file>
 
 <file path=word/glossary/document.xml><?xml version="1.0" encoding="utf-8"?>
-<w:glossaryDocument xmlns:wpc="http://schemas.microsoft.com/office/word/2010/wordprocessingCanvas" xmlns:cx="http://schemas.microsoft.com/office/drawing/2014/chartex" xmlns:cx1="http://schemas.microsoft.com/office/drawing/2015/9/8/chartex" xmlns:cx2="http://schemas.microsoft.com/office/drawing/2015/10/21/chartex" xmlns:cx3="http://schemas.microsoft.com/office/drawing/2016/5/9/chartex" xmlns:cx4="http://schemas.microsoft.com/office/drawing/2016/5/10/chartex" xmlns:cx5="http://schemas.microsoft.com/office/drawing/2016/5/11/chartex" xmlns:cx6="http://schemas.microsoft.com/office/drawing/2016/5/12/chartex" xmlns:cx7="http://schemas.microsoft.com/office/drawing/2016/5/13/chartex" xmlns:cx8="http://schemas.microsoft.com/office/drawing/2016/5/14/chartex" xmlns:mc="http://schemas.openxmlformats.org/markup-compatibility/2006" xmlns:aink="http://schemas.microsoft.com/office/drawing/2016/ink" xmlns:am3d="http://schemas.microsoft.com/office/drawing/2017/model3d" xmlns:o="urn:schemas-microsoft-com:office:office" xmlns:oel="http://schemas.microsoft.com/office/2019/extlst" xmlns:r="http://schemas.openxmlformats.org/officeDocument/2006/relationships" xmlns:m="http://schemas.openxmlformats.org/officeDocument/2006/math" xmlns:v="urn:schemas-microsoft-com:vml" xmlns:wp14="http://schemas.microsoft.com/office/word/2010/wordprocessingDrawing" xmlns:wp="http://schemas.openxmlformats.org/drawingml/2006/wordprocessingDrawing" xmlns:w10="urn:schemas-microsoft-com:office:word" xmlns:w="http://schemas.openxmlformats.org/wordprocessingml/2006/main" xmlns:w14="http://schemas.microsoft.com/office/word/2010/wordml" xmlns:w15="http://schemas.microsoft.com/office/word/2012/wordml" xmlns:w16cex="http://schemas.microsoft.com/office/word/2018/wordml/cex" xmlns:w16cid="http://schemas.microsoft.com/office/word/2016/wordml/cid" xmlns:w16="http://schemas.microsoft.com/office/word/2018/wordml" xmlns:w16sdtdh="http://schemas.microsoft.com/office/word/2020/wordml/sdtdatahash" xmlns:w16se="http://schemas.microsoft.com/office/word/2015/wordml/symex" xmlns:wpg="http://schemas.microsoft.com/office/word/2010/wordprocessingGroup" xmlns:wpi="http://schemas.microsoft.com/office/word/2010/wordprocessingInk" xmlns:wne="http://schemas.microsoft.com/office/word/2006/wordml" xmlns:wps="http://schemas.microsoft.com/office/word/2010/wordprocessingShape" mc:Ignorable="w14 w15 w16se w16cid w16 w16cex w16sdtdh wp14">
+<w:glossaryDocument xmlns:wpc="http://schemas.microsoft.com/office/word/2010/wordprocessingCanvas" xmlns:cx="http://schemas.microsoft.com/office/drawing/2014/chartex" xmlns:cx1="http://schemas.microsoft.com/office/drawing/2015/9/8/chartex" xmlns:cx2="http://schemas.microsoft.com/office/drawing/2015/10/21/chartex" xmlns:cx3="http://schemas.microsoft.com/office/drawing/2016/5/9/chartex" xmlns:cx4="http://schemas.microsoft.com/office/drawing/2016/5/10/chartex" xmlns:cx5="http://schemas.microsoft.com/office/drawing/2016/5/11/chartex" xmlns:cx6="http://schemas.microsoft.com/office/drawing/2016/5/12/chartex" xmlns:cx7="http://schemas.microsoft.com/office/drawing/2016/5/13/chartex" xmlns:cx8="http://schemas.microsoft.com/office/drawing/2016/5/14/chartex" xmlns:mc="http://schemas.openxmlformats.org/markup-compatibility/2006" xmlns:aink="http://schemas.microsoft.com/office/drawing/2016/ink" xmlns:am3d="http://schemas.microsoft.com/office/drawing/2017/model3d" xmlns:o="urn:schemas-microsoft-com:office:office" xmlns:oel="http://schemas.microsoft.com/office/2019/extlst" xmlns:r="http://schemas.openxmlformats.org/officeDocument/2006/relationships" xmlns:m="http://schemas.openxmlformats.org/officeDocument/2006/math" xmlns:v="urn:schemas-microsoft-com:vml" xmlns:wp14="http://schemas.microsoft.com/office/word/2010/wordprocessingDrawing" xmlns:wp="http://schemas.openxmlformats.org/drawingml/2006/wordprocessingDrawing" xmlns:w10="urn:schemas-microsoft-com:office:word" xmlns:w="http://schemas.openxmlformats.org/wordprocessingml/2006/main" xmlns:w14="http://schemas.microsoft.com/office/word/2010/wordml" xmlns:w15="http://schemas.microsoft.com/office/word/2012/wordml" xmlns:w16cex="http://schemas.microsoft.com/office/word/2018/wordml/cex" xmlns:w16cid="http://schemas.microsoft.com/office/word/2016/wordml/cid" xmlns:w16="http://schemas.microsoft.com/office/word/2018/wordml" xmlns:w16du="http://schemas.microsoft.com/office/word/2023/wordml/word16du" xmlns:w16sdtdh="http://schemas.microsoft.com/office/word/2020/wordml/sdtdatahash" xmlns:w16sdtfl="http://schemas.microsoft.com/office/word/2024/wordml/sdtformatlock" xmlns:w16se="http://schemas.microsoft.com/office/word/2015/wordml/symex" xmlns:wpg="http://schemas.microsoft.com/office/word/2010/wordprocessingGroup" xmlns:wpi="http://schemas.microsoft.com/office/word/2010/wordprocessingInk" xmlns:wne="http://schemas.microsoft.com/office/word/2006/wordml" xmlns:wps="http://schemas.microsoft.com/office/word/2010/wordprocessingShape" mc:Ignorable="w14 w15 w16se w16cid w16 w16cex w16sdtdh w16sdtfl w16du wp14">
   <w:docParts>
     <w:docPart>
       <w:docPartPr>
@@ -6874,7 +7015,7 @@
 </file>
 
 <file path=word/glossary/fontTable.xml><?xml version="1.0" encoding="utf-8"?>
-<w:fonts xmlns:mc="http://schemas.openxmlformats.org/markup-compatibility/2006" xmlns:r="http://schemas.openxmlformats.org/officeDocument/2006/relationships" xmlns:w="http://schemas.openxmlformats.org/wordprocessingml/2006/main" xmlns:w14="http://schemas.microsoft.com/office/word/2010/wordml" xmlns:w15="http://schemas.microsoft.com/office/word/2012/wordml" xmlns:w16cex="http://schemas.microsoft.com/office/word/2018/wordml/cex" xmlns:w16cid="http://schemas.microsoft.com/office/word/2016/wordml/cid" xmlns:w16="http://schemas.microsoft.com/office/word/2018/wordml" xmlns:w16sdtdh="http://schemas.microsoft.com/office/word/2020/wordml/sdtdatahash" xmlns:w16se="http://schemas.microsoft.com/office/word/2015/wordml/symex" mc:Ignorable="w14 w15 w16se w16cid w16 w16cex w16sdtdh">
+<w:fonts xmlns:mc="http://schemas.openxmlformats.org/markup-compatibility/2006" xmlns:r="http://schemas.openxmlformats.org/officeDocument/2006/relationships" xmlns:w="http://schemas.openxmlformats.org/wordprocessingml/2006/main" xmlns:w14="http://schemas.microsoft.com/office/word/2010/wordml" xmlns:w15="http://schemas.microsoft.com/office/word/2012/wordml" xmlns:w16cex="http://schemas.microsoft.com/office/word/2018/wordml/cex" xmlns:w16cid="http://schemas.microsoft.com/office/word/2016/wordml/cid" xmlns:w16="http://schemas.microsoft.com/office/word/2018/wordml" xmlns:w16du="http://schemas.microsoft.com/office/word/2023/wordml/word16du" xmlns:w16sdtdh="http://schemas.microsoft.com/office/word/2020/wordml/sdtdatahash" xmlns:w16sdtfl="http://schemas.microsoft.com/office/word/2024/wordml/sdtformatlock" xmlns:w16se="http://schemas.microsoft.com/office/word/2015/wordml/symex" mc:Ignorable="w14 w15 w16se w16cid w16 w16cex w16sdtdh w16sdtfl w16du">
   <w:font w:name="Symbol">
     <w:panose1 w:val="05050102010706020507"/>
     <w:charset w:val="02"/>
@@ -6937,25 +7078,23 @@
     <w:pitch w:val="variable"/>
     <w:sig w:usb0="E00002FF" w:usb1="6AC7FDFB" w:usb2="08000012" w:usb3="00000000" w:csb0="0002009F" w:csb1="00000000"/>
   </w:font>
-  <w:font w:name="Calibri">
-    <w:panose1 w:val="020F0502020204030204"/>
+  <w:font w:name="Aptos">
     <w:charset w:val="00"/>
     <w:family w:val="swiss"/>
     <w:pitch w:val="variable"/>
-    <w:sig w:usb0="E4002EFF" w:usb1="C200247B" w:usb2="00000009" w:usb3="00000000" w:csb0="000001FF" w:csb1="00000000"/>
+    <w:sig w:usb0="20000287" w:usb1="00000003" w:usb2="00000000" w:usb3="00000000" w:csb0="0000019F" w:csb1="00000000"/>
   </w:font>
-  <w:font w:name="Calibri Light">
-    <w:panose1 w:val="020F0302020204030204"/>
+  <w:font w:name="Aptos Display">
     <w:charset w:val="00"/>
     <w:family w:val="swiss"/>
     <w:pitch w:val="variable"/>
-    <w:sig w:usb0="E4002EFF" w:usb1="C200247B" w:usb2="00000009" w:usb3="00000000" w:csb0="000001FF" w:csb1="00000000"/>
+    <w:sig w:usb0="20000287" w:usb1="00000003" w:usb2="00000000" w:usb3="00000000" w:csb0="0000019F" w:csb1="00000000"/>
   </w:font>
 </w:fonts>
 </file>
 
 <file path=word/glossary/settings.xml><?xml version="1.0" encoding="utf-8"?>
-<w:settings xmlns:mc="http://schemas.openxmlformats.org/markup-compatibility/2006" xmlns:o="urn:schemas-microsoft-com:office:office" xmlns:r="http://schemas.openxmlformats.org/officeDocument/2006/relationships" xmlns:m="http://schemas.openxmlformats.org/officeDocument/2006/math" xmlns:v="urn:schemas-microsoft-com:vml" xmlns:w10="urn:schemas-microsoft-com:office:word" xmlns:w="http://schemas.openxmlformats.org/wordprocessingml/2006/main" xmlns:w14="http://schemas.microsoft.com/office/word/2010/wordml" xmlns:w15="http://schemas.microsoft.com/office/word/2012/wordml" xmlns:w16cex="http://schemas.microsoft.com/office/word/2018/wordml/cex" xmlns:w16cid="http://schemas.microsoft.com/office/word/2016/wordml/cid" xmlns:w16="http://schemas.microsoft.com/office/word/2018/wordml" xmlns:w16sdtdh="http://schemas.microsoft.com/office/word/2020/wordml/sdtdatahash" xmlns:w16se="http://schemas.microsoft.com/office/word/2015/wordml/symex" xmlns:sl="http://schemas.openxmlformats.org/schemaLibrary/2006/main" mc:Ignorable="w14 w15 w16se w16cid w16 w16cex w16sdtdh">
+<w:settings xmlns:mc="http://schemas.openxmlformats.org/markup-compatibility/2006" xmlns:o="urn:schemas-microsoft-com:office:office" xmlns:r="http://schemas.openxmlformats.org/officeDocument/2006/relationships" xmlns:m="http://schemas.openxmlformats.org/officeDocument/2006/math" xmlns:v="urn:schemas-microsoft-com:vml" xmlns:w10="urn:schemas-microsoft-com:office:word" xmlns:w="http://schemas.openxmlformats.org/wordprocessingml/2006/main" xmlns:w14="http://schemas.microsoft.com/office/word/2010/wordml" xmlns:w15="http://schemas.microsoft.com/office/word/2012/wordml" xmlns:w16cex="http://schemas.microsoft.com/office/word/2018/wordml/cex" xmlns:w16cid="http://schemas.microsoft.com/office/word/2016/wordml/cid" xmlns:w16="http://schemas.microsoft.com/office/word/2018/wordml" xmlns:w16du="http://schemas.microsoft.com/office/word/2023/wordml/word16du" xmlns:w16sdtdh="http://schemas.microsoft.com/office/word/2020/wordml/sdtdatahash" xmlns:w16sdtfl="http://schemas.microsoft.com/office/word/2024/wordml/sdtformatlock" xmlns:w16se="http://schemas.microsoft.com/office/word/2015/wordml/symex" xmlns:sl="http://schemas.openxmlformats.org/schemaLibrary/2006/main" mc:Ignorable="w14 w15 w16se w16cid w16 w16cex w16sdtdh w16sdtfl w16du">
   <w:view w:val="normal"/>
   <w:defaultTabStop w:val="720"/>
   <w:characterSpacingControl w:val="doNotCompress"/>
@@ -6977,7 +7116,9 @@
     <w:rsid w:val="00AE02BF"/>
     <w:rsid w:val="00C8008E"/>
     <w:rsid w:val="00D026B3"/>
+    <w:rsid w:val="00D4078D"/>
     <w:rsid w:val="00E441F3"/>
+    <w:rsid w:val="00FF42B8"/>
   </w:rsids>
   <m:mathPr>
     <m:mathFont m:val="Cambria Math"/>
@@ -7001,7 +7142,7 @@
 </file>
 
 <file path=word/glossary/styles.xml><?xml version="1.0" encoding="utf-8"?>
-<w:styles xmlns:mc="http://schemas.openxmlformats.org/markup-compatibility/2006" xmlns:r="http://schemas.openxmlformats.org/officeDocument/2006/relationships" xmlns:w="http://schemas.openxmlformats.org/wordprocessingml/2006/main" xmlns:w14="http://schemas.microsoft.com/office/word/2010/wordml" xmlns:w15="http://schemas.microsoft.com/office/word/2012/wordml" xmlns:w16cex="http://schemas.microsoft.com/office/word/2018/wordml/cex" xmlns:w16cid="http://schemas.microsoft.com/office/word/2016/wordml/cid" xmlns:w16="http://schemas.microsoft.com/office/word/2018/wordml" xmlns:w16sdtdh="http://schemas.microsoft.com/office/word/2020/wordml/sdtdatahash" xmlns:w16se="http://schemas.microsoft.com/office/word/2015/wordml/symex" mc:Ignorable="w14 w15 w16se w16cid w16 w16cex w16sdtdh">
+<w:styles xmlns:mc="http://schemas.openxmlformats.org/markup-compatibility/2006" xmlns:r="http://schemas.openxmlformats.org/officeDocument/2006/relationships" xmlns:w="http://schemas.openxmlformats.org/wordprocessingml/2006/main" xmlns:w14="http://schemas.microsoft.com/office/word/2010/wordml" xmlns:w15="http://schemas.microsoft.com/office/word/2012/wordml" xmlns:w16cex="http://schemas.microsoft.com/office/word/2018/wordml/cex" xmlns:w16cid="http://schemas.microsoft.com/office/word/2016/wordml/cid" xmlns:w16="http://schemas.microsoft.com/office/word/2018/wordml" xmlns:w16du="http://schemas.microsoft.com/office/word/2023/wordml/word16du" xmlns:w16sdtdh="http://schemas.microsoft.com/office/word/2020/wordml/sdtdatahash" xmlns:w16sdtfl="http://schemas.microsoft.com/office/word/2024/wordml/sdtformatlock" xmlns:w16se="http://schemas.microsoft.com/office/word/2015/wordml/symex" mc:Ignorable="w14 w15 w16se w16cid w16 w16cex w16sdtdh w16sdtfl w16du">
   <w:docDefaults>
     <w:rPrDefault>
       <w:rPr>
@@ -7435,7 +7576,7 @@
 </file>
 
 <file path=word/glossary/webSettings.xml><?xml version="1.0" encoding="utf-8"?>
-<w:webSettings xmlns:mc="http://schemas.openxmlformats.org/markup-compatibility/2006" xmlns:r="http://schemas.openxmlformats.org/officeDocument/2006/relationships" xmlns:w="http://schemas.openxmlformats.org/wordprocessingml/2006/main" xmlns:w14="http://schemas.microsoft.com/office/word/2010/wordml" xmlns:w15="http://schemas.microsoft.com/office/word/2012/wordml" xmlns:w16cex="http://schemas.microsoft.com/office/word/2018/wordml/cex" xmlns:w16cid="http://schemas.microsoft.com/office/word/2016/wordml/cid" xmlns:w16="http://schemas.microsoft.com/office/word/2018/wordml" xmlns:w16sdtdh="http://schemas.microsoft.com/office/word/2020/wordml/sdtdatahash" xmlns:w16se="http://schemas.microsoft.com/office/word/2015/wordml/symex" mc:Ignorable="w14 w15 w16se w16cid w16 w16cex w16sdtdh">
+<w:webSettings xmlns:mc="http://schemas.openxmlformats.org/markup-compatibility/2006" xmlns:r="http://schemas.openxmlformats.org/officeDocument/2006/relationships" xmlns:w="http://schemas.openxmlformats.org/wordprocessingml/2006/main" xmlns:w14="http://schemas.microsoft.com/office/word/2010/wordml" xmlns:w15="http://schemas.microsoft.com/office/word/2012/wordml" xmlns:w16cex="http://schemas.microsoft.com/office/word/2018/wordml/cex" xmlns:w16cid="http://schemas.microsoft.com/office/word/2016/wordml/cid" xmlns:w16="http://schemas.microsoft.com/office/word/2018/wordml" xmlns:w16du="http://schemas.microsoft.com/office/word/2023/wordml/word16du" xmlns:w16sdtdh="http://schemas.microsoft.com/office/word/2020/wordml/sdtdatahash" xmlns:w16sdtfl="http://schemas.microsoft.com/office/word/2024/wordml/sdtformatlock" xmlns:w16se="http://schemas.microsoft.com/office/word/2015/wordml/symex" mc:Ignorable="w14 w15 w16se w16cid w16 w16cex w16sdtdh w16sdtfl w16du">
   <w:optimizeForBrowser/>
   <w:allowPNG/>
 </w:webSettings>
@@ -7712,26 +7853,6 @@
 </file>
 
 <file path=customXml/item2.xml><?xml version="1.0" encoding="utf-8"?>
-<p:properties xmlns:p="http://schemas.microsoft.com/office/2006/metadata/properties" xmlns:xsi="http://www.w3.org/2001/XMLSchema-instance" xmlns:pc="http://schemas.microsoft.com/office/infopath/2007/PartnerControls">
-  <documentManagement>
-    <Background xmlns="71af3243-3dd4-4a8d-8c0d-dd76da1f02a5">false</Background>
-    <Status xmlns="71af3243-3dd4-4a8d-8c0d-dd76da1f02a5">Not started</Status>
-    <_ip_UnifiedCompliancePolicyUIAction xmlns="http://schemas.microsoft.com/sharepoint/v3" xsi:nil="true"/>
-    <Image xmlns="71af3243-3dd4-4a8d-8c0d-dd76da1f02a5">
-      <Url xsi:nil="true"/>
-      <Description xsi:nil="true"/>
-    </Image>
-    <_ip_UnifiedCompliancePolicyProperties xmlns="http://schemas.microsoft.com/sharepoint/v3" xsi:nil="true"/>
-    <ImageTagsTaxHTField xmlns="71af3243-3dd4-4a8d-8c0d-dd76da1f02a5">
-      <Terms xmlns="http://schemas.microsoft.com/office/infopath/2007/PartnerControls"/>
-    </ImageTagsTaxHTField>
-    <TaxCatchAll xmlns="230e9df3-be65-4c73-a93b-d1236ebd677e" xsi:nil="true"/>
-    <MediaServiceKeyPoints xmlns="71af3243-3dd4-4a8d-8c0d-dd76da1f02a5" xsi:nil="true"/>
-  </documentManagement>
-</p:properties>
-</file>
-
-<file path=customXml/item3.xml><?xml version="1.0" encoding="utf-8"?>
 <ct:contentTypeSchema xmlns:ct="http://schemas.microsoft.com/office/2006/metadata/contentType" xmlns:ma="http://schemas.microsoft.com/office/2006/metadata/properties/metaAttributes" ct:_="" ma:_="" ma:contentTypeName="Document" ma:contentTypeID="0x01010079F111ED35F8CC479449609E8A0923A6" ma:contentTypeVersion="26" ma:contentTypeDescription="Create a new document." ma:contentTypeScope="" ma:versionID="ac37c1753acd5e330d2062ccec26ea66">
   <xsd:schema xmlns:xsd="http://www.w3.org/2001/XMLSchema" xmlns:xs="http://www.w3.org/2001/XMLSchema" xmlns:p="http://schemas.microsoft.com/office/2006/metadata/properties" xmlns:ns1="http://schemas.microsoft.com/sharepoint/v3" xmlns:ns2="71af3243-3dd4-4a8d-8c0d-dd76da1f02a5" xmlns:ns3="16c05727-aa75-4e4a-9b5f-8a80a1165891" xmlns:ns4="230e9df3-be65-4c73-a93b-d1236ebd677e" targetNamespace="http://schemas.microsoft.com/office/2006/metadata/properties" ma:root="true" ma:fieldsID="3b340c7101c92c5120abd06486f94548" ns1:_="" ns2:_="" ns3:_="" ns4:_="">
     <xsd:import namespace="http://schemas.microsoft.com/sharepoint/v3"/>
@@ -8031,6 +8152,26 @@
 </ct:contentTypeSchema>
 </file>
 
+<file path=customXml/item3.xml><?xml version="1.0" encoding="utf-8"?>
+<p:properties xmlns:p="http://schemas.microsoft.com/office/2006/metadata/properties" xmlns:xsi="http://www.w3.org/2001/XMLSchema-instance" xmlns:pc="http://schemas.microsoft.com/office/infopath/2007/PartnerControls">
+  <documentManagement>
+    <Background xmlns="71af3243-3dd4-4a8d-8c0d-dd76da1f02a5">false</Background>
+    <Status xmlns="71af3243-3dd4-4a8d-8c0d-dd76da1f02a5">Not started</Status>
+    <_ip_UnifiedCompliancePolicyUIAction xmlns="http://schemas.microsoft.com/sharepoint/v3" xsi:nil="true"/>
+    <Image xmlns="71af3243-3dd4-4a8d-8c0d-dd76da1f02a5">
+      <Url xsi:nil="true"/>
+      <Description xsi:nil="true"/>
+    </Image>
+    <_ip_UnifiedCompliancePolicyProperties xmlns="http://schemas.microsoft.com/sharepoint/v3" xsi:nil="true"/>
+    <ImageTagsTaxHTField xmlns="71af3243-3dd4-4a8d-8c0d-dd76da1f02a5">
+      <Terms xmlns="http://schemas.microsoft.com/office/infopath/2007/PartnerControls"/>
+    </ImageTagsTaxHTField>
+    <TaxCatchAll xmlns="230e9df3-be65-4c73-a93b-d1236ebd677e" xsi:nil="true"/>
+    <MediaServiceKeyPoints xmlns="71af3243-3dd4-4a8d-8c0d-dd76da1f02a5" xsi:nil="true"/>
+  </documentManagement>
+</p:properties>
+</file>
+
 <file path=customXml/itemProps1.xml><?xml version="1.0" encoding="utf-8"?>
 <ds:datastoreItem xmlns:ds="http://schemas.openxmlformats.org/officeDocument/2006/customXml" ds:itemID="{3988FD28-7E3F-4551-97F2-4B1D7754F1AA}">
   <ds:schemaRefs>
@@ -8040,18 +8181,6 @@
 </file>
 
 <file path=customXml/itemProps2.xml><?xml version="1.0" encoding="utf-8"?>
-<ds:datastoreItem xmlns:ds="http://schemas.openxmlformats.org/officeDocument/2006/customXml" ds:itemID="{C509BB9F-A27B-455D-9188-52C1696DB863}">
-  <ds:schemaRefs>
-    <ds:schemaRef ds:uri="http://schemas.microsoft.com/office/2006/metadata/properties"/>
-    <ds:schemaRef ds:uri="http://schemas.microsoft.com/office/infopath/2007/PartnerControls"/>
-    <ds:schemaRef ds:uri="71af3243-3dd4-4a8d-8c0d-dd76da1f02a5"/>
-    <ds:schemaRef ds:uri="http://schemas.microsoft.com/sharepoint/v3"/>
-    <ds:schemaRef ds:uri="230e9df3-be65-4c73-a93b-d1236ebd677e"/>
-  </ds:schemaRefs>
-</ds:datastoreItem>
-</file>
-
-<file path=customXml/itemProps3.xml><?xml version="1.0" encoding="utf-8"?>
 <ds:datastoreItem xmlns:ds="http://schemas.openxmlformats.org/officeDocument/2006/customXml" ds:itemID="{97BEA405-C21D-4541-B373-619FB65B5B5F}">
   <ds:schemaRefs>
     <ds:schemaRef ds:uri="http://schemas.microsoft.com/office/2006/metadata/contentType"/>
@@ -8072,6 +8201,20 @@
 </ds:datastoreItem>
 </file>
 
+<file path=customXml/itemProps3.xml><?xml version="1.0" encoding="utf-8"?>
+<ds:datastoreItem xmlns:ds="http://schemas.openxmlformats.org/officeDocument/2006/customXml" ds:itemID="{C509BB9F-A27B-455D-9188-52C1696DB863}">
+  <ds:schemaRefs>
+    <ds:schemaRef ds:uri="http://schemas.microsoft.com/office/2006/metadata/properties"/>
+    <ds:schemaRef ds:uri="http://schemas.microsoft.com/office/infopath/2007/PartnerControls"/>
+    <ds:schemaRef ds:uri="71af3243-3dd4-4a8d-8c0d-dd76da1f02a5"/>
+    <ds:schemaRef ds:uri="http://schemas.microsoft.com/sharepoint/v3"/>
+    <ds:schemaRef ds:uri="230e9df3-be65-4c73-a93b-d1236ebd677e"/>
+  </ds:schemaRefs>
+</ds:datastoreItem>
+</file>
+
 <file path=docMetadata/LabelInfo.xml><?xml version="1.0" encoding="utf-8"?>
-<clbl:labelList xmlns:clbl="http://schemas.microsoft.com/office/2020/mipLabelMetadata"/>
+<clbl:labelList xmlns:clbl="http://schemas.microsoft.com/office/2020/mipLabelMetadata">
+  <clbl:label id="{f42aa342-8706-4288-bd11-ebb85995028c}" enabled="1" method="Standard" siteId="{72f988bf-86f1-41af-91ab-2d7cd011db47}" contentBits="0" removed="0"/>
+</clbl:labelList>
 </file>
</xml_diff>